<commit_message>
addressed minor comments 1 and 2 of ref A
</commit_message>
<xml_diff>
--- a/Response.docx
+++ b/Response.docx
@@ -4,19 +4,19 @@
   <w:body>
     <w:p>
       <w:r>
-        <w:t xml:space="preserve">We thank the both referees for reading our manuscript in details and providing with valuable feedback. We think that contrition significantly improved the manuscript. Below, we give a detailed list of changes, following the </w:t>
-      </w:r>
-      <w:proofErr w:type="gramStart"/>
-      <w:r>
-        <w:t>referees</w:t>
-      </w:r>
-      <w:proofErr w:type="gramEnd"/>
-      <w:r>
-        <w:t xml:space="preserve"> suggestions:</w:t>
-      </w:r>
-    </w:p>
-    <w:p>
-      <w:r>
+        <w:t>We thank the both referees for reading our manuscript in details and providing with valuable feedback. We think that contrition significantly improved the manuscript. Below, we give a detailed list of changes, following the referees suggestions:</w:t>
+      </w:r>
+    </w:p>
+    <w:p>
+      <w:pPr>
+        <w:rPr>
+          <w:u w:val="single"/>
+        </w:rPr>
+      </w:pPr>
+      <w:r>
+        <w:rPr>
+          <w:u w:val="single"/>
+        </w:rPr>
         <w:t>Ref A</w:t>
       </w:r>
     </w:p>
@@ -67,47 +67,142 @@
     </w:p>
     <w:p>
       <w:r>
-        <w:t>Ref B</w:t>
-      </w:r>
-    </w:p>
-    <w:p>
-      <w:r>
-        <w:t>1) We changed to title to the more specific “</w:t>
-      </w:r>
-      <w:r>
-        <w:t>Quantum net</w:t>
-      </w:r>
-      <w:r>
-        <w:t xml:space="preserve">work of atom clocks: a possible </w:t>
-      </w:r>
-      <w:r>
-        <w:t>implementation with neutral atoms</w:t>
-      </w:r>
-      <w:r>
-        <w:t>”.</w:t>
-      </w:r>
-    </w:p>
-    <w:p>
-      <w:r>
-        <w:t>2) We added “</w:t>
-      </w:r>
-      <w:r>
-        <w:t>Overall fidelity turns out to depend on the</w:t>
+        <w:t>minor suggestions:</w:t>
+      </w:r>
+    </w:p>
+    <w:p>
+      <w:r>
+        <w:t>1</w:t>
+      </w:r>
+      <w:r>
+        <w:t>) We added labels “M ensembles” to figure 1.</w:t>
+      </w:r>
+    </w:p>
+    <w:p>
+      <w:r>
+        <w:t>2) To improve the explanation of step 4 we changed the following:</w:t>
+      </w:r>
+    </w:p>
+    <w:p>
+      <w:r>
+        <w:t>- We modified the following sentence</w:t>
+      </w:r>
+      <w:r>
+        <w:br/>
+        <w:t>“, which promotes any</w:t>
       </w:r>
       <w:r>
         <w:t xml:space="preserve"> </w:t>
       </w:r>
       <w:r>
-        <w:t>lattice geometry; it is the hig</w:t>
-      </w:r>
-      <w:r>
-        <w:t>h</w:t>
-      </w:r>
-      <w:r>
-        <w:t>est for 3D optical lattice.</w:t>
-      </w:r>
-      <w:r>
-        <w:t>” to the end of paragraph 2 on page 4.</w:t>
+        <w:t xml:space="preserve">population in s to r_2, which then blocks the path </w:t>
+      </w:r>
+      <w:r>
+        <w:t xml:space="preserve">via r_1.” to </w:t>
+      </w:r>
+      <w:r>
+        <w:br/>
+        <w:t>“</w:t>
+      </w:r>
+      <w:r>
+        <w:t>T</w:t>
+      </w:r>
+      <w:r>
+        <w:t>his promotes any population in s to r_2</w:t>
+      </w:r>
+      <w:r>
+        <w:t>,</w:t>
+      </w:r>
+      <w:r>
+        <w:t xml:space="preserve"> which then blocks the path </w:t>
+      </w:r>
+      <w:r>
+        <w:t>g</w:t>
+      </w:r>
+      <w:r>
+        <w:t xml:space="preserve"> ↔</w:t>
+      </w:r>
+      <w:r>
+        <w:t xml:space="preserve"> r_1 ↔</w:t>
+      </w:r>
+      <w:r>
+        <w:t xml:space="preserve"> f</w:t>
+      </w:r>
+      <w:r>
+        <w:t>.</w:t>
+      </w:r>
+      <w:r>
+        <w:t>”</w:t>
+      </w:r>
+    </w:p>
+    <w:p>
+      <w:r>
+        <w:t>- We moved the lower indices inside the kets in Eq. 4, so that the description in following text is easier to follow.</w:t>
+      </w:r>
+    </w:p>
+    <w:p>
+      <w:r>
+        <w:t xml:space="preserve">- We changed </w:t>
+      </w:r>
+      <w:r>
+        <w:br/>
+        <w:t xml:space="preserve">“measurement of </w:t>
+      </w:r>
+      <w:r>
+        <w:t>n_{s_k</w:t>
+      </w:r>
+      <w:r>
+        <w:t xml:space="preserve">} → m </w:t>
+      </w:r>
+      <w:r>
+        <w:t>in {0,1</w:t>
+      </w:r>
+      <w:r>
+        <w:t>}” to</w:t>
+      </w:r>
+      <w:r>
+        <w:br/>
+        <w:t>“</w:t>
+      </w:r>
+      <w:r>
+        <w:t>measurement of n_{s_k</w:t>
+      </w:r>
+      <w:r>
+        <w:t>}, yielding</w:t>
+      </w:r>
+      <w:r>
+        <w:t xml:space="preserve"> m in {0,1}</w:t>
+      </w:r>
+      <w:r>
+        <w:t>”</w:t>
+      </w:r>
+    </w:p>
+    <w:p>
+      <w:r>
+        <w:t xml:space="preserve">- We replaced the arrow in “n_{s_k} </w:t>
+      </w:r>
+      <w:r>
+        <w:t>→</w:t>
+      </w:r>
+      <w:r>
+        <w:t xml:space="preserve"> 0” and </w:t>
+      </w:r>
+      <w:r>
+        <w:t xml:space="preserve">“n_{s_k} → </w:t>
+      </w:r>
+      <w:r>
+        <w:t>1</w:t>
+      </w:r>
+      <w:r>
+        <w:t>”</w:t>
+      </w:r>
+      <w:r>
+        <w:t xml:space="preserve"> with equal signs.</w:t>
+      </w:r>
+    </w:p>
+    <w:p>
+      <w:r>
+        <w:t>- We moved the “k” index inside the ket in the expression of the GHZ state, to match with the convention used in Eq. (4).</w:t>
       </w:r>
       <w:bookmarkStart w:id="0" w:name="_GoBack"/>
       <w:bookmarkEnd w:id="0"/>
@@ -115,6 +210,98 @@
     <w:p>
       <w:r>
         <w:t>3</w:t>
+      </w:r>
+    </w:p>
+    <w:p>
+      <w:r>
+        <w:t>4</w:t>
+      </w:r>
+    </w:p>
+    <w:p>
+      <w:r>
+        <w:lastRenderedPageBreak/>
+        <w:t>5</w:t>
+      </w:r>
+    </w:p>
+    <w:p>
+      <w:r>
+        <w:t>6</w:t>
+      </w:r>
+    </w:p>
+    <w:p>
+      <w:r>
+        <w:t>7</w:t>
+      </w:r>
+    </w:p>
+    <w:p>
+      <w:r>
+        <w:t>8</w:t>
+      </w:r>
+    </w:p>
+    <w:p>
+      <w:r>
+        <w:t>9</w:t>
+      </w:r>
+    </w:p>
+    <w:p>
+      <w:pPr>
+        <w:rPr>
+          <w:u w:val="single"/>
+        </w:rPr>
+      </w:pPr>
+      <w:r>
+        <w:rPr>
+          <w:u w:val="single"/>
+        </w:rPr>
+        <w:t>Ref B</w:t>
+      </w:r>
+    </w:p>
+    <w:p>
+      <w:r>
+        <w:t>1) We changed to title to the more specific “</w:t>
+      </w:r>
+      <w:r>
+        <w:t>Quantum net</w:t>
+      </w:r>
+      <w:r>
+        <w:t xml:space="preserve">work of atom clocks: a possible </w:t>
+      </w:r>
+      <w:r>
+        <w:t>implementation with neutral atoms</w:t>
+      </w:r>
+      <w:r>
+        <w:t>”.</w:t>
+      </w:r>
+    </w:p>
+    <w:p>
+      <w:r>
+        <w:t>2) We added “</w:t>
+      </w:r>
+      <w:r>
+        <w:t>Overall fidelity turns out to depend on the</w:t>
+      </w:r>
+      <w:r>
+        <w:t xml:space="preserve"> </w:t>
+      </w:r>
+      <w:r>
+        <w:t>lattice geometry; it is the hig</w:t>
+      </w:r>
+      <w:r>
+        <w:t>h</w:t>
+      </w:r>
+      <w:r>
+        <w:t>est for 3D optical lattice.</w:t>
+      </w:r>
+      <w:r>
+        <w:t>” to the end of paragraph 2 on page 4.</w:t>
+      </w:r>
+    </w:p>
+    <w:p>
+      <w:r>
+        <w:t>3</w:t>
+      </w:r>
+      <w:r>
+        <w:t>)</w:t>
       </w:r>
     </w:p>
     <w:p/>

</xml_diff>

<commit_message>
addressed minor comments 3 and 4 of referee A
</commit_message>
<xml_diff>
--- a/Response.docx
+++ b/Response.docx
@@ -4,7 +4,15 @@
   <w:body>
     <w:p>
       <w:r>
-        <w:t>We thank the both referees for reading our manuscript in details and providing with valuable feedback. We think that contrition significantly improved the manuscript. Below, we give a detailed list of changes, following the referees suggestions:</w:t>
+        <w:t xml:space="preserve">We thank the both referees for reading our manuscript in details and providing with valuable feedback. We think that contrition significantly improved the manuscript. Below, we give a detailed list of changes, following the </w:t>
+      </w:r>
+      <w:proofErr w:type="gramStart"/>
+      <w:r>
+        <w:t>referees</w:t>
+      </w:r>
+      <w:proofErr w:type="gramEnd"/>
+      <w:r>
+        <w:t xml:space="preserve"> suggestions:</w:t>
       </w:r>
     </w:p>
     <w:p>
@@ -66,8 +74,13 @@
       </w:r>
     </w:p>
     <w:p>
-      <w:r>
-        <w:t>minor suggestions:</w:t>
+      <w:proofErr w:type="gramStart"/>
+      <w:r>
+        <w:t>minor</w:t>
+      </w:r>
+      <w:proofErr w:type="gramEnd"/>
+      <w:r>
+        <w:t xml:space="preserve"> suggestions:</w:t>
       </w:r>
     </w:p>
     <w:p>
@@ -137,7 +150,15 @@
     </w:p>
     <w:p>
       <w:r>
-        <w:t>- We moved the lower indices inside the kets in Eq. 4, so that the description in following text is easier to follow.</w:t>
+        <w:t xml:space="preserve">- We moved the lower indices inside the </w:t>
+      </w:r>
+      <w:proofErr w:type="spellStart"/>
+      <w:r>
+        <w:t>kets</w:t>
+      </w:r>
+      <w:proofErr w:type="spellEnd"/>
+      <w:r>
+        <w:t xml:space="preserve"> in Eq. 4, so that the description in following text is easier to follow.</w:t>
       </w:r>
     </w:p>
     <w:p>
@@ -149,8 +170,18 @@
         <w:t xml:space="preserve">“measurement of </w:t>
       </w:r>
       <w:r>
-        <w:t>n_{s_k</w:t>
-      </w:r>
+        <w:t>n</w:t>
+      </w:r>
+      <w:proofErr w:type="gramStart"/>
+      <w:r>
+        <w:t>_{</w:t>
+      </w:r>
+      <w:proofErr w:type="spellStart"/>
+      <w:proofErr w:type="gramEnd"/>
+      <w:r>
+        <w:t>s_k</w:t>
+      </w:r>
+      <w:proofErr w:type="spellEnd"/>
       <w:r>
         <w:t xml:space="preserve">} → m </w:t>
       </w:r>
@@ -165,8 +196,13 @@
         <w:t>“</w:t>
       </w:r>
       <w:r>
-        <w:t>measurement of n_{s_k</w:t>
-      </w:r>
+        <w:t>measurement of n_{</w:t>
+      </w:r>
+      <w:proofErr w:type="spellStart"/>
+      <w:r>
+        <w:t>s_k</w:t>
+      </w:r>
+      <w:proofErr w:type="spellEnd"/>
       <w:r>
         <w:t>}, yielding</w:t>
       </w:r>
@@ -179,7 +215,20 @@
     </w:p>
     <w:p>
       <w:r>
-        <w:t xml:space="preserve">- We replaced the arrow in “n_{s_k} </w:t>
+        <w:t>- We replaced the arrow in “n</w:t>
+      </w:r>
+      <w:proofErr w:type="gramStart"/>
+      <w:r>
+        <w:t>_{</w:t>
+      </w:r>
+      <w:proofErr w:type="spellStart"/>
+      <w:proofErr w:type="gramEnd"/>
+      <w:r>
+        <w:t>s_k</w:t>
+      </w:r>
+      <w:proofErr w:type="spellEnd"/>
+      <w:r>
+        <w:t xml:space="preserve">} </w:t>
       </w:r>
       <w:r>
         <w:t>→</w:t>
@@ -188,7 +237,15 @@
         <w:t xml:space="preserve"> 0” and </w:t>
       </w:r>
       <w:r>
-        <w:t xml:space="preserve">“n_{s_k} → </w:t>
+        <w:t>“n_{</w:t>
+      </w:r>
+      <w:proofErr w:type="spellStart"/>
+      <w:r>
+        <w:t>s_k</w:t>
+      </w:r>
+      <w:proofErr w:type="spellEnd"/>
+      <w:r>
+        <w:t xml:space="preserve">} → </w:t>
       </w:r>
       <w:r>
         <w:t>1</w:t>
@@ -202,24 +259,185 @@
     </w:p>
     <w:p>
       <w:r>
-        <w:t>- We moved the “k” index inside the ket in the expression of the GHZ state, to match with the convention used in Eq. (4).</w:t>
+        <w:t xml:space="preserve">- We moved the “k” index inside the </w:t>
+      </w:r>
+      <w:proofErr w:type="spellStart"/>
+      <w:r>
+        <w:t>ket</w:t>
+      </w:r>
+      <w:proofErr w:type="spellEnd"/>
+      <w:r>
+        <w:t xml:space="preserve"> in the expression of the GHZ state, to match with the convention used in Eq. (4).</w:t>
+      </w:r>
+    </w:p>
+    <w:p>
+      <w:r>
+        <w:t>3</w:t>
+      </w:r>
+      <w:r>
+        <w:t>) We added the sentence “</w:t>
+      </w:r>
+      <w:r>
+        <w:t xml:space="preserve">The </w:t>
+      </w:r>
+      <w:proofErr w:type="spellStart"/>
+      <w:r>
+        <w:t>kets</w:t>
+      </w:r>
+      <w:proofErr w:type="spellEnd"/>
+      <w:r>
+        <w:t>,</w:t>
+      </w:r>
+      <w:r>
+        <w:t xml:space="preserve"> |</w:t>
+      </w:r>
+      <w:proofErr w:type="spellStart"/>
+      <w:r>
+        <w:t>n_f</w:t>
+      </w:r>
+      <w:proofErr w:type="spellEnd"/>
+      <w:r>
+        <w:t>&gt;</w:t>
+      </w:r>
+      <w:r>
+        <w:t xml:space="preserve">, </w:t>
+      </w:r>
+      <w:r>
+        <w:t>|</w:t>
+      </w:r>
+      <w:proofErr w:type="spellStart"/>
+      <w:r>
+        <w:t>n_s</w:t>
+      </w:r>
+      <w:proofErr w:type="spellEnd"/>
+      <w:r>
+        <w:t>&gt; for n in {0</w:t>
+      </w:r>
+      <w:proofErr w:type="gramStart"/>
+      <w:r>
+        <w:t>,1</w:t>
+      </w:r>
+      <w:proofErr w:type="gramEnd"/>
+      <w:r>
+        <w:t>}</w:t>
+      </w:r>
+      <w:r>
+        <w:t xml:space="preserve"> stand for collective spin waves being</w:t>
+      </w:r>
+      <w:r>
+        <w:t xml:space="preserve"> excited by n</w:t>
+      </w:r>
+      <w:r>
+        <w:t xml:space="preserve"> quanta.</w:t>
+      </w:r>
+      <w:r>
+        <w:t xml:space="preserve">” to the end of the paragraph of </w:t>
+      </w:r>
+      <w:proofErr w:type="spellStart"/>
+      <w:r>
+        <w:t>Eq</w:t>
+      </w:r>
+      <w:proofErr w:type="spellEnd"/>
+      <w:r>
+        <w:t xml:space="preserve"> 1.</w:t>
+      </w:r>
+      <w:r>
+        <w:t xml:space="preserve"> </w:t>
+      </w:r>
+    </w:p>
+    <w:p>
+      <w:r>
+        <w:lastRenderedPageBreak/>
+        <w:t xml:space="preserve">Furthermore, to make the distinction between single-atom and collective states, we changed the symbol for the ground state from “|0&gt;” to “|0_f 0_s&gt;”. This way, it is clear that if a letter appears alone inside the </w:t>
+      </w:r>
+      <w:proofErr w:type="spellStart"/>
+      <w:r>
+        <w:t>ket</w:t>
+      </w:r>
+      <w:proofErr w:type="spellEnd"/>
+      <w:r>
+        <w:t xml:space="preserve">, say |f&gt;, it refers to a single atom state, while if it appears as subscript to a number, say |0_f&gt;, then the </w:t>
+      </w:r>
+      <w:proofErr w:type="spellStart"/>
+      <w:r>
+        <w:t>ket</w:t>
+      </w:r>
+      <w:proofErr w:type="spellEnd"/>
+      <w:r>
+        <w:t xml:space="preserve"> stands for a collective state.</w:t>
+      </w:r>
+      <w:r>
+        <w:t xml:space="preserve"> We remind the reader of this convention right after Eq. 5. </w:t>
+      </w:r>
+    </w:p>
+    <w:p>
+      <w:r>
+        <w:t>4</w:t>
+      </w:r>
+      <w:r>
+        <w:t>) We added the sentence “</w:t>
+      </w:r>
+      <w:r>
+        <w:t>This particular sequence results in emitting a single photon (from</w:t>
+      </w:r>
+      <w:r>
+        <w:t xml:space="preserve"> e </w:t>
+      </w:r>
+      <w:r>
+        <w:t>→</w:t>
+      </w:r>
+      <w:r>
+        <w:t xml:space="preserve"> </w:t>
+      </w:r>
+      <w:proofErr w:type="gramStart"/>
+      <w:r>
+        <w:t xml:space="preserve">g </w:t>
+      </w:r>
+      <w:r>
+        <w:t xml:space="preserve"> trans</w:t>
+      </w:r>
+      <w:r>
+        <w:t>ition</w:t>
+      </w:r>
+      <w:proofErr w:type="gramEnd"/>
+      <w:r>
+        <w:t>) provided that the level s</w:t>
+      </w:r>
+      <w:r>
+        <w:t xml:space="preserve"> is empty, i.e.</w:t>
+      </w:r>
+      <w:r>
+        <w:t xml:space="preserve"> |0_s&gt;|</w:t>
+      </w:r>
+      <w:r>
+        <w:t>vacuum</w:t>
+      </w:r>
+      <w:r>
+        <w:t>&gt;</w:t>
+      </w:r>
+      <w:r>
+        <w:t xml:space="preserve"> →</w:t>
+      </w:r>
+      <w:r>
+        <w:t xml:space="preserve"> |0_s&gt;|</w:t>
+      </w:r>
+      <w:r>
+        <w:t>1</w:t>
+      </w:r>
+      <w:r>
+        <w:t xml:space="preserve"> photon&gt;</w:t>
+      </w:r>
+      <w:r>
+        <w:t>.</w:t>
+      </w:r>
+      <w:r>
+        <w:t>” to illustrate the immediate effect of applying the pulse sequence once.</w:t>
       </w:r>
       <w:bookmarkStart w:id="0" w:name="_GoBack"/>
       <w:bookmarkEnd w:id="0"/>
     </w:p>
     <w:p>
       <w:r>
-        <w:t>3</w:t>
-      </w:r>
-    </w:p>
-    <w:p>
-      <w:r>
-        <w:t>4</w:t>
-      </w:r>
-    </w:p>
-    <w:p>
-      <w:r>
-        <w:lastRenderedPageBreak/>
         <w:t>5</w:t>
       </w:r>
     </w:p>

</xml_diff>

<commit_message>
addressed all minor comments of ref A
</commit_message>
<xml_diff>
--- a/Response.docx
+++ b/Response.docx
@@ -6,11 +6,9 @@
       <w:r>
         <w:t xml:space="preserve">We thank the both referees for reading our manuscript in details and providing with valuable feedback. We think that contrition significantly improved the manuscript. Below, we give a detailed list of changes, following the </w:t>
       </w:r>
-      <w:proofErr w:type="gramStart"/>
-      <w:r>
-        <w:t>referees</w:t>
-      </w:r>
-      <w:proofErr w:type="gramEnd"/>
+      <w:r>
+        <w:t>referees’</w:t>
+      </w:r>
       <w:r>
         <w:t xml:space="preserve"> suggestions:</w:t>
       </w:r>
@@ -74,13 +72,8 @@
       </w:r>
     </w:p>
     <w:p>
-      <w:proofErr w:type="gramStart"/>
-      <w:r>
-        <w:t>minor</w:t>
-      </w:r>
-      <w:proofErr w:type="gramEnd"/>
-      <w:r>
-        <w:t xml:space="preserve"> suggestions:</w:t>
+      <w:r>
+        <w:t>minor suggestions:</w:t>
       </w:r>
     </w:p>
     <w:p>
@@ -150,15 +143,7 @@
     </w:p>
     <w:p>
       <w:r>
-        <w:t xml:space="preserve">- We moved the lower indices inside the </w:t>
-      </w:r>
-      <w:proofErr w:type="spellStart"/>
-      <w:r>
-        <w:t>kets</w:t>
-      </w:r>
-      <w:proofErr w:type="spellEnd"/>
-      <w:r>
-        <w:t xml:space="preserve"> in Eq. 4, so that the description in following text is easier to follow.</w:t>
+        <w:t>- We moved the lower indices inside the kets in Eq. 4, so that the description in following text is easier to follow.</w:t>
       </w:r>
     </w:p>
     <w:p>
@@ -170,18 +155,8 @@
         <w:t xml:space="preserve">“measurement of </w:t>
       </w:r>
       <w:r>
-        <w:t>n</w:t>
-      </w:r>
-      <w:proofErr w:type="gramStart"/>
-      <w:r>
-        <w:t>_{</w:t>
-      </w:r>
-      <w:proofErr w:type="spellStart"/>
-      <w:proofErr w:type="gramEnd"/>
-      <w:r>
-        <w:t>s_k</w:t>
-      </w:r>
-      <w:proofErr w:type="spellEnd"/>
+        <w:t>n_{s_k</w:t>
+      </w:r>
       <w:r>
         <w:t xml:space="preserve">} → m </w:t>
       </w:r>
@@ -196,13 +171,8 @@
         <w:t>“</w:t>
       </w:r>
       <w:r>
-        <w:t>measurement of n_{</w:t>
-      </w:r>
-      <w:proofErr w:type="spellStart"/>
-      <w:r>
-        <w:t>s_k</w:t>
-      </w:r>
-      <w:proofErr w:type="spellEnd"/>
+        <w:t>measurement of n_{s_k</w:t>
+      </w:r>
       <w:r>
         <w:t>}, yielding</w:t>
       </w:r>
@@ -215,20 +185,7 @@
     </w:p>
     <w:p>
       <w:r>
-        <w:t>- We replaced the arrow in “n</w:t>
-      </w:r>
-      <w:proofErr w:type="gramStart"/>
-      <w:r>
-        <w:t>_{</w:t>
-      </w:r>
-      <w:proofErr w:type="spellStart"/>
-      <w:proofErr w:type="gramEnd"/>
-      <w:r>
-        <w:t>s_k</w:t>
-      </w:r>
-      <w:proofErr w:type="spellEnd"/>
-      <w:r>
-        <w:t xml:space="preserve">} </w:t>
+        <w:t xml:space="preserve">- We replaced the arrow in “n_{s_k} </w:t>
       </w:r>
       <w:r>
         <w:t>→</w:t>
@@ -237,15 +194,7 @@
         <w:t xml:space="preserve"> 0” and </w:t>
       </w:r>
       <w:r>
-        <w:t>“n_{</w:t>
-      </w:r>
-      <w:proofErr w:type="spellStart"/>
-      <w:r>
-        <w:t>s_k</w:t>
-      </w:r>
-      <w:proofErr w:type="spellEnd"/>
-      <w:r>
-        <w:t xml:space="preserve">} → </w:t>
+        <w:t xml:space="preserve">“n_{s_k} → </w:t>
       </w:r>
       <w:r>
         <w:t>1</w:t>
@@ -259,15 +208,7 @@
     </w:p>
     <w:p>
       <w:r>
-        <w:t xml:space="preserve">- We moved the “k” index inside the </w:t>
-      </w:r>
-      <w:proofErr w:type="spellStart"/>
-      <w:r>
-        <w:t>ket</w:t>
-      </w:r>
-      <w:proofErr w:type="spellEnd"/>
-      <w:r>
-        <w:t xml:space="preserve"> in the expression of the GHZ state, to match with the convention used in Eq. (4).</w:t>
+        <w:t>- We moved the “k” index inside the ket in the expression of the GHZ state, to match with the convention used in Eq. (4).</w:t>
       </w:r>
     </w:p>
     <w:p>
@@ -278,187 +219,204 @@
         <w:t>) We added the sentence “</w:t>
       </w:r>
       <w:r>
-        <w:t xml:space="preserve">The </w:t>
-      </w:r>
-      <w:proofErr w:type="spellStart"/>
-      <w:r>
-        <w:t>kets</w:t>
-      </w:r>
-      <w:proofErr w:type="spellEnd"/>
-      <w:r>
-        <w:t>,</w:t>
-      </w:r>
-      <w:r>
-        <w:t xml:space="preserve"> |</w:t>
-      </w:r>
-      <w:proofErr w:type="spellStart"/>
-      <w:r>
-        <w:t>n_f</w:t>
-      </w:r>
-      <w:proofErr w:type="spellEnd"/>
+        <w:t>The kets,</w:t>
+      </w:r>
+      <w:r>
+        <w:t xml:space="preserve"> |n_f&gt;</w:t>
+      </w:r>
+      <w:r>
+        <w:t xml:space="preserve">, </w:t>
+      </w:r>
+      <w:r>
+        <w:t>|</w:t>
+      </w:r>
+      <w:r>
+        <w:t>n_s</w:t>
+      </w:r>
+      <w:r>
+        <w:t>&gt; for n in {0,1}</w:t>
+      </w:r>
+      <w:r>
+        <w:t xml:space="preserve"> stand for collective spin waves being</w:t>
+      </w:r>
+      <w:r>
+        <w:t xml:space="preserve"> excited by n</w:t>
+      </w:r>
+      <w:r>
+        <w:t xml:space="preserve"> quanta.</w:t>
+      </w:r>
+      <w:r>
+        <w:t>” to the end of the paragraph of Eq 1.</w:t>
+      </w:r>
+      <w:r>
+        <w:t xml:space="preserve"> </w:t>
+      </w:r>
+    </w:p>
+    <w:p>
+      <w:r>
+        <w:lastRenderedPageBreak/>
+        <w:t>Furthermore, to make the distinction between single-atom and collective states, we changed the symbol for the ground state from “|0&gt;” to “|0_f 0_s&gt;”. This way, it is clear that if a letter appears alone inside the ket, say |f&gt;, it refers to a single atom state, while if it appears as subscript to a number, say |0_f&gt;, then the ket stands for a collective state.</w:t>
+      </w:r>
+      <w:r>
+        <w:t xml:space="preserve"> We remind the reader of this convention right after Eq. 5. </w:t>
+      </w:r>
+    </w:p>
+    <w:p>
+      <w:r>
+        <w:t>4</w:t>
+      </w:r>
+      <w:r>
+        <w:t>) We added the sentence “</w:t>
+      </w:r>
+      <w:r>
+        <w:t>This particular sequence results in emitting a single photon (from</w:t>
+      </w:r>
+      <w:r>
+        <w:t xml:space="preserve"> e </w:t>
+      </w:r>
+      <w:r>
+        <w:t>→</w:t>
+      </w:r>
+      <w:r>
+        <w:t xml:space="preserve"> g </w:t>
+      </w:r>
+      <w:r>
+        <w:t xml:space="preserve"> trans</w:t>
+      </w:r>
+      <w:r>
+        <w:t>ition) provided that the level s</w:t>
+      </w:r>
+      <w:r>
+        <w:t xml:space="preserve"> is empty, i.e.</w:t>
+      </w:r>
+      <w:r>
+        <w:t xml:space="preserve"> |0_s&gt;|</w:t>
+      </w:r>
+      <w:r>
+        <w:t>vacuum</w:t>
+      </w:r>
       <w:r>
         <w:t>&gt;</w:t>
       </w:r>
       <w:r>
-        <w:t xml:space="preserve">, </w:t>
-      </w:r>
-      <w:r>
-        <w:t>|</w:t>
-      </w:r>
-      <w:proofErr w:type="spellStart"/>
-      <w:r>
-        <w:t>n_s</w:t>
-      </w:r>
-      <w:proofErr w:type="spellEnd"/>
-      <w:r>
-        <w:t>&gt; for n in {0</w:t>
-      </w:r>
-      <w:proofErr w:type="gramStart"/>
-      <w:r>
-        <w:t>,1</w:t>
-      </w:r>
-      <w:proofErr w:type="gramEnd"/>
-      <w:r>
-        <w:t>}</w:t>
-      </w:r>
-      <w:r>
-        <w:t xml:space="preserve"> stand for collective spin waves being</w:t>
-      </w:r>
-      <w:r>
-        <w:t xml:space="preserve"> excited by n</w:t>
-      </w:r>
-      <w:r>
-        <w:t xml:space="preserve"> quanta.</w:t>
-      </w:r>
-      <w:r>
-        <w:t xml:space="preserve">” to the end of the paragraph of </w:t>
-      </w:r>
-      <w:proofErr w:type="spellStart"/>
-      <w:r>
-        <w:t>Eq</w:t>
-      </w:r>
-      <w:proofErr w:type="spellEnd"/>
-      <w:r>
-        <w:t xml:space="preserve"> 1.</w:t>
+        <w:t xml:space="preserve"> →</w:t>
+      </w:r>
+      <w:r>
+        <w:t xml:space="preserve"> |0_s&gt;|</w:t>
+      </w:r>
+      <w:r>
+        <w:t>1</w:t>
+      </w:r>
+      <w:r>
+        <w:t xml:space="preserve"> photon&gt;</w:t>
+      </w:r>
+      <w:r>
+        <w:t>.</w:t>
+      </w:r>
+      <w:r>
+        <w:t>” to illustrate the immediate effect of applying the pulse sequence once.</w:t>
+      </w:r>
+    </w:p>
+    <w:p>
+      <w:r>
+        <w:t>5</w:t>
+      </w:r>
+      <w:r>
+        <w:t xml:space="preserve">) </w:t>
+      </w:r>
+      <w:r>
+        <w:t>Corrected typo.</w:t>
       </w:r>
       <w:r>
         <w:t xml:space="preserve"> </w:t>
       </w:r>
-    </w:p>
-    <w:p>
-      <w:r>
-        <w:lastRenderedPageBreak/>
-        <w:t xml:space="preserve">Furthermore, to make the distinction between single-atom and collective states, we changed the symbol for the ground state from “|0&gt;” to “|0_f 0_s&gt;”. This way, it is clear that if a letter appears alone inside the </w:t>
-      </w:r>
-      <w:proofErr w:type="spellStart"/>
-      <w:r>
-        <w:t>ket</w:t>
-      </w:r>
-      <w:proofErr w:type="spellEnd"/>
-      <w:r>
-        <w:t xml:space="preserve">, say |f&gt;, it refers to a single atom state, while if it appears as subscript to a number, say |0_f&gt;, then the </w:t>
-      </w:r>
-      <w:proofErr w:type="spellStart"/>
-      <w:r>
-        <w:t>ket</w:t>
-      </w:r>
-      <w:proofErr w:type="spellEnd"/>
-      <w:r>
-        <w:t xml:space="preserve"> stands for a collective state.</w:t>
-      </w:r>
-      <w:r>
-        <w:t xml:space="preserve"> We remind the reader of this convention right after Eq. 5. </w:t>
-      </w:r>
-    </w:p>
-    <w:p>
-      <w:r>
-        <w:t>4</w:t>
-      </w:r>
-      <w:r>
-        <w:t>) We added the sentence “</w:t>
-      </w:r>
-      <w:r>
-        <w:t>This particular sequence results in emitting a single photon (from</w:t>
-      </w:r>
-      <w:r>
-        <w:t xml:space="preserve"> e </w:t>
-      </w:r>
-      <w:r>
-        <w:t>→</w:t>
-      </w:r>
-      <w:r>
-        <w:t xml:space="preserve"> </w:t>
-      </w:r>
-      <w:proofErr w:type="gramStart"/>
-      <w:r>
-        <w:t xml:space="preserve">g </w:t>
-      </w:r>
-      <w:r>
-        <w:t xml:space="preserve"> trans</w:t>
-      </w:r>
-      <w:r>
-        <w:t>ition</w:t>
-      </w:r>
-      <w:proofErr w:type="gramEnd"/>
-      <w:r>
-        <w:t>) provided that the level s</w:t>
-      </w:r>
-      <w:r>
-        <w:t xml:space="preserve"> is empty, i.e.</w:t>
-      </w:r>
-      <w:r>
-        <w:t xml:space="preserve"> |0_s&gt;|</w:t>
-      </w:r>
-      <w:r>
-        <w:t>vacuum</w:t>
-      </w:r>
-      <w:r>
-        <w:t>&gt;</w:t>
-      </w:r>
-      <w:r>
-        <w:t xml:space="preserve"> →</w:t>
-      </w:r>
-      <w:r>
-        <w:t xml:space="preserve"> |0_s&gt;|</w:t>
-      </w:r>
-      <w:r>
-        <w:t>1</w:t>
-      </w:r>
-      <w:r>
-        <w:t xml:space="preserve"> photon&gt;</w:t>
-      </w:r>
-      <w:r>
-        <w:t>.</w:t>
-      </w:r>
-      <w:r>
-        <w:t>” to illustrate the immediate effect of applying the pulse sequence once.</w:t>
+      <w:r>
+        <w:t>The sentence now reads “</w:t>
+      </w:r>
+      <w:r>
+        <w:t>In such a case, the messenger atom can be used</w:t>
+      </w:r>
+      <w:r>
+        <w:t>…”.</w:t>
+      </w:r>
+    </w:p>
+    <w:p>
+      <w:r>
+        <w:t>6</w:t>
+      </w:r>
+      <w:r>
+        <w:t>)</w:t>
+      </w:r>
+      <w:r>
+        <w:t xml:space="preserve"> Added “</w:t>
+      </w:r>
+      <w:r>
+        <w:t>(See Supplementary for details.)</w:t>
+      </w:r>
+      <w:r>
+        <w:t>” after the sentence in question.</w:t>
+      </w:r>
+    </w:p>
+    <w:p>
+      <w:r>
+        <w:t>7</w:t>
+      </w:r>
+      <w:r>
+        <w:t xml:space="preserve">) Corrected typo. </w:t>
+      </w:r>
+      <w:r>
+        <w:t xml:space="preserve">Now it reads </w:t>
+      </w:r>
+      <w:r>
+        <w:t>“</w:t>
+      </w:r>
+      <w:r>
+        <w:t>[\pi]_{f,r1}</w:t>
+      </w:r>
+      <w:r>
+        <w:t>”</w:t>
+      </w:r>
+      <w:r>
+        <w:t>, in the Supplementary.</w:t>
       </w:r>
       <w:bookmarkStart w:id="0" w:name="_GoBack"/>
       <w:bookmarkEnd w:id="0"/>
     </w:p>
     <w:p>
       <w:r>
-        <w:t>5</w:t>
-      </w:r>
-    </w:p>
-    <w:p>
-      <w:r>
-        <w:t>6</w:t>
-      </w:r>
-    </w:p>
-    <w:p>
-      <w:r>
-        <w:t>7</w:t>
-      </w:r>
-    </w:p>
-    <w:p>
-      <w:r>
         <w:t>8</w:t>
       </w:r>
+      <w:r>
+        <w:t>)</w:t>
+      </w:r>
+      <w:r>
+        <w:t xml:space="preserve"> Corrected typo. Now it reads "|e&gt; --&gt;</w:t>
+      </w:r>
+      <w:r>
+        <w:t>|g&gt; transition</w:t>
+      </w:r>
+      <w:r>
+        <w:t>s</w:t>
+      </w:r>
+      <w:r>
+        <w:t>"</w:t>
+      </w:r>
+      <w:r>
+        <w:t>, in the Supplementary.</w:t>
+      </w:r>
     </w:p>
     <w:p>
       <w:r>
         <w:t>9</w:t>
+      </w:r>
+      <w:r>
+        <w:t>)</w:t>
+      </w:r>
+      <w:r>
+        <w:t xml:space="preserve"> We changed the symbol for cavity finesse from “f” to “I”</w:t>
+      </w:r>
+      <w:r>
+        <w:t>, in and after Eq 22, in the Supplementary.</w:t>
       </w:r>
     </w:p>
     <w:p>

</xml_diff>

<commit_message>
addressed comment 3 of ref A
</commit_message>
<xml_diff>
--- a/Response.docx
+++ b/Response.docx
@@ -40,6 +40,11 @@
       <w:r>
         <w:t>3</w:t>
       </w:r>
+      <w:r>
+        <w:t>) We added a section to the supplementary (now section IX in SI), where we evaluate &lt;1/Delta_{12}^2&gt;  for the case when the messenger atom is placed close to the border of the cloud. Furthermore we added a paragraph to the end of section I in SI, explaining the result.</w:t>
+      </w:r>
+      <w:bookmarkStart w:id="0" w:name="_GoBack"/>
+      <w:bookmarkEnd w:id="0"/>
     </w:p>
     <w:p>
       <w:r>
@@ -69,6 +74,42 @@
     <w:p>
       <w:r>
         <w:t>9</w:t>
+      </w:r>
+      <w:r>
+        <w:t xml:space="preserve">) </w:t>
+      </w:r>
+      <w:r>
+        <w:t xml:space="preserve">Yes, local oscillators of the clocks have to be phase locked prior to entangling the atoms. </w:t>
+      </w:r>
+      <w:r>
+        <w:t xml:space="preserve">We added </w:t>
+      </w:r>
+      <w:r>
+        <w:t xml:space="preserve">a </w:t>
+      </w:r>
+      <w:r>
+        <w:t>clarification</w:t>
+      </w:r>
+      <w:r>
+        <w:t xml:space="preserve"> to the introduction: “…</w:t>
+      </w:r>
+      <w:r>
+        <w:t xml:space="preserve"> network of atomic clocks</w:t>
+      </w:r>
+      <w:r>
+        <w:t xml:space="preserve"> </w:t>
+      </w:r>
+      <w:r>
+        <w:t>can result in substantial boost of the overall precision if multiple</w:t>
+      </w:r>
+      <w:r>
+        <w:t xml:space="preserve"> </w:t>
+      </w:r>
+      <w:r>
+        <w:t>clocks are phase locked and connected by quantum entanglement.</w:t>
+      </w:r>
+      <w:r>
+        <w:t>”</w:t>
       </w:r>
     </w:p>
     <w:p>
@@ -208,6 +249,7 @@
     </w:p>
     <w:p>
       <w:r>
+        <w:lastRenderedPageBreak/>
         <w:t>- We moved the “k” index inside the ket in the expression of the GHZ state, to match with the convention used in Eq. (4).</w:t>
       </w:r>
     </w:p>
@@ -254,7 +296,6 @@
     </w:p>
     <w:p>
       <w:r>
-        <w:lastRenderedPageBreak/>
         <w:t>Furthermore, to make the distinction between single-atom and collective states, we changed the symbol for the ground state from “|0&gt;” to “|0_f 0_s&gt;”. This way, it is clear that if a letter appears alone inside the ket, say |f&gt;, it refers to a single atom state, while if it appears as subscript to a number, say |0_f&gt;, then the ket stands for a collective state.</w:t>
       </w:r>
       <w:r>
@@ -379,8 +420,6 @@
       <w:r>
         <w:t>, in the Supplementary.</w:t>
       </w:r>
-      <w:bookmarkStart w:id="0" w:name="_GoBack"/>
-      <w:bookmarkEnd w:id="0"/>
     </w:p>
     <w:p>
       <w:r>

</xml_diff>

<commit_message>
addressed comment 6 of ref A
</commit_message>
<xml_diff>
--- a/Response.docx
+++ b/Response.docx
@@ -43,26 +43,59 @@
       <w:r>
         <w:t>) We added a section to the supplementary (now section IX in SI), where we evaluate &lt;1/Delta_{12}^2&gt;  for the case when the messenger atom is placed close to the border of the cloud. Furthermore we added a paragraph to the end of section I in SI, explaining the result.</w:t>
       </w:r>
+    </w:p>
+    <w:p>
+      <w:r>
+        <w:t>4</w:t>
+      </w:r>
+    </w:p>
+    <w:p>
+      <w:r>
+        <w:t>5</w:t>
+      </w:r>
+    </w:p>
+    <w:p>
+      <w:r>
+        <w:t>6</w:t>
+      </w:r>
+      <w:r>
+        <w:t xml:space="preserve">) Comparing our results to the standard quantum </w:t>
+      </w:r>
+      <w:r>
+        <w:t>limit</w:t>
+      </w:r>
+      <w:r>
+        <w:t>, as a benchmark, has the advantage of being easily comparable to other results that also compare themselves to SQL. In case of the results reported in Ref [10], they report a 70-fold increase in accuracy of phase measurement, which ideally would translate to the same enhancement in clock stability. We found a 12-fold enhancement in our analysis. To make the comparison easier, we changed the sentence about Ref [10] in the introduction to “</w:t>
+      </w:r>
+      <w:r>
+        <w:t>Significant noise reduction has recently been</w:t>
+      </w:r>
+      <w:r>
+        <w:t xml:space="preserve"> </w:t>
+      </w:r>
+      <w:r>
+        <w:t>demonstrated with spin-squeezed states in a single ensemble of atoms in</w:t>
+      </w:r>
+      <w:r>
+        <w:t xml:space="preserve"> [10]</w:t>
+      </w:r>
+      <w:r>
+        <w:t>, which reported a 70-fold enhancement of phase measurement</w:t>
+      </w:r>
+      <w:r>
+        <w:t xml:space="preserve"> </w:t>
+      </w:r>
+      <w:r>
+        <w:t>accuracy beyond the standard quantum limit.</w:t>
+      </w:r>
+      <w:r>
+        <w:t>”</w:t>
+      </w:r>
       <w:bookmarkStart w:id="0" w:name="_GoBack"/>
       <w:bookmarkEnd w:id="0"/>
     </w:p>
     <w:p>
       <w:r>
-        <w:t>4</w:t>
-      </w:r>
-    </w:p>
-    <w:p>
-      <w:r>
-        <w:t>5</w:t>
-      </w:r>
-    </w:p>
-    <w:p>
-      <w:r>
-        <w:t>6</w:t>
-      </w:r>
-    </w:p>
-    <w:p>
-      <w:r>
         <w:t>7</w:t>
       </w:r>
     </w:p>
@@ -189,6 +222,7 @@
     </w:p>
     <w:p>
       <w:r>
+        <w:lastRenderedPageBreak/>
         <w:t xml:space="preserve">- We changed </w:t>
       </w:r>
       <w:r>
@@ -249,7 +283,6 @@
     </w:p>
     <w:p>
       <w:r>
-        <w:lastRenderedPageBreak/>
         <w:t>- We moved the “k” index inside the ket in the expression of the GHZ state, to match with the convention used in Eq. (4).</w:t>
       </w:r>
     </w:p>

</xml_diff>

<commit_message>
addressed comments 5 and 6 of ref A
</commit_message>
<xml_diff>
--- a/Response.docx
+++ b/Response.docx
@@ -30,11 +30,17 @@
       <w:r>
         <w:t>1</w:t>
       </w:r>
+      <w:r>
+        <w:t>) … (Turker)</w:t>
+      </w:r>
     </w:p>
     <w:p>
       <w:r>
         <w:t>2</w:t>
       </w:r>
+      <w:r>
+        <w:t>) … (Turker)</w:t>
+      </w:r>
     </w:p>
     <w:p>
       <w:r>
@@ -48,54 +54,60 @@
       <w:r>
         <w:t>4</w:t>
       </w:r>
+      <w:r>
+        <w:t>) We added a paragraph about the considerations of the phase matching condition in the presence of an optical cavity to the end of section IV.C in SI.</w:t>
+      </w:r>
     </w:p>
     <w:p>
       <w:r>
         <w:t>5</w:t>
       </w:r>
-    </w:p>
-    <w:p>
-      <w:r>
-        <w:t>6</w:t>
-      </w:r>
-      <w:r>
-        <w:t xml:space="preserve">) Comparing our results to the standard quantum </w:t>
-      </w:r>
-      <w:r>
-        <w:t>limit</w:t>
-      </w:r>
-      <w:r>
-        <w:t>, as a benchmark, has the advantage of being easily comparable to other results that also compare themselves to SQL. In case of the results reported in Ref [10], they report a 70-fold increase in accuracy of phase measurement, which ideally would translate to the same enhancement in clock stability. We found a 12-fold enhancement in our analysis. To make the comparison easier, we changed the sentence about Ref [10] in the introduction to “</w:t>
-      </w:r>
-      <w:r>
-        <w:t>Significant noise reduction has recently been</w:t>
-      </w:r>
-      <w:r>
-        <w:t xml:space="preserve"> </w:t>
-      </w:r>
-      <w:r>
-        <w:t>demonstrated with spin-squeezed states in a single ensemble of atoms in</w:t>
-      </w:r>
-      <w:r>
-        <w:t xml:space="preserve"> [10]</w:t>
-      </w:r>
-      <w:r>
-        <w:t>, which reported a 70-fold enhancement of phase measurement</w:t>
-      </w:r>
-      <w:r>
-        <w:t xml:space="preserve"> </w:t>
-      </w:r>
-      <w:r>
-        <w:t>accuracy beyond the standard quantum limit.</w:t>
-      </w:r>
-      <w:r>
-        <w:t>”</w:t>
+      <w:r>
+        <w:t>) We added a figure (now Fig 1.) to section IV.C of SI, which illustrates the orientation of the coherent driving fields with respect to the optical cavity field.</w:t>
       </w:r>
       <w:bookmarkStart w:id="0" w:name="_GoBack"/>
       <w:bookmarkEnd w:id="0"/>
     </w:p>
     <w:p>
       <w:r>
+        <w:t>6</w:t>
+      </w:r>
+      <w:r>
+        <w:t xml:space="preserve">) Comparing our results to the standard quantum </w:t>
+      </w:r>
+      <w:r>
+        <w:t>limit</w:t>
+      </w:r>
+      <w:r>
+        <w:t>, as a benchmark, has the advantage of being easily comparable to other results that also compare themselves to SQL. In case of the results reported in Ref [10], they report a 70-fold increase in accuracy of phase measurement, which ideally would translate to the same enhancement in clock stability. We found a 12-fold enhancement in our analysis. To make the comparison easier, we changed the sentence about Ref [10] in the introduction to “</w:t>
+      </w:r>
+      <w:r>
+        <w:t>Significant noise reduction has recently been</w:t>
+      </w:r>
+      <w:r>
+        <w:t xml:space="preserve"> </w:t>
+      </w:r>
+      <w:r>
+        <w:t>demonstrated with spin-squeezed states in a single ensemble of atoms in</w:t>
+      </w:r>
+      <w:r>
+        <w:t xml:space="preserve"> [10]</w:t>
+      </w:r>
+      <w:r>
+        <w:t>, which reported a 70-fold enhancement of phase measurement</w:t>
+      </w:r>
+      <w:r>
+        <w:t xml:space="preserve"> </w:t>
+      </w:r>
+      <w:r>
+        <w:t>accuracy beyond the standard quantum limit.</w:t>
+      </w:r>
+      <w:r>
+        <w:t>”</w:t>
+      </w:r>
+    </w:p>
+    <w:p>
+      <w:r>
         <w:t>7</w:t>
       </w:r>
     </w:p>
@@ -217,12 +229,12 @@
     </w:p>
     <w:p>
       <w:r>
+        <w:lastRenderedPageBreak/>
         <w:t>- We moved the lower indices inside the kets in Eq. 4, so that the description in following text is easier to follow.</w:t>
       </w:r>
     </w:p>
     <w:p>
       <w:r>
-        <w:lastRenderedPageBreak/>
         <w:t xml:space="preserve">- We changed </w:t>
       </w:r>
       <w:r>
@@ -550,6 +562,9 @@
       </w:r>
       <w:r>
         <w:t>)</w:t>
+      </w:r>
+      <w:r>
+        <w:t xml:space="preserve"> … (Jun)</w:t>
       </w:r>
     </w:p>
     <w:p/>

</xml_diff>

<commit_message>
addressed comment 7 of referee A
</commit_message>
<xml_diff>
--- a/Response.docx
+++ b/Response.docx
@@ -55,7 +55,13 @@
         <w:t>4</w:t>
       </w:r>
       <w:r>
-        <w:t>) We added a paragraph about the considerations of the phase matching condition in the presence of an optical cavity to the end of section IV.C in SI.</w:t>
+        <w:t>) We added a paragraph about the considerations of the phase matching condition in the presence of an optical c</w:t>
+      </w:r>
+      <w:r>
+        <w:t>avity to the end of section IV.E</w:t>
+      </w:r>
+      <w:r>
+        <w:t xml:space="preserve"> in SI.</w:t>
       </w:r>
     </w:p>
     <w:p>
@@ -63,44 +69,125 @@
         <w:t>5</w:t>
       </w:r>
       <w:r>
-        <w:t>) We added a figure (now Fig 1.) to section IV.C of SI, which illustrates the orientation of the coherent driving fields with respect to the optical cavity field.</w:t>
+        <w:t>) We added a fig</w:t>
+      </w:r>
+      <w:r>
+        <w:t>ure (now Fig 1.) to section IV.E</w:t>
+      </w:r>
+      <w:r>
+        <w:t xml:space="preserve"> of SI, which illustrates the orientation of the coherent driving fields with respect to the optical cavity field.</w:t>
+      </w:r>
+    </w:p>
+    <w:p>
+      <w:r>
+        <w:t>6</w:t>
+      </w:r>
+      <w:r>
+        <w:t xml:space="preserve">) Comparing our results to the standard quantum </w:t>
+      </w:r>
+      <w:r>
+        <w:t>limit</w:t>
+      </w:r>
+      <w:r>
+        <w:t>, as a benchmark, has the advantage of being easily comparable to other results that also compare themselves to SQL. In case of the results reported in Ref [10], they report a 70-fold increase in accuracy of phase measurement, which ideally would translate to the same enhancement in clock stability. We found a 12-fold enhancement in our analysis</w:t>
+      </w:r>
+      <w:r>
+        <w:t>, compared to SQL</w:t>
+      </w:r>
+      <w:r>
+        <w:t>. To make the comparison easier, we changed the sentence about Ref [10] in the introduction to “</w:t>
+      </w:r>
+      <w:r>
+        <w:t>Significant noise reduction has recently been</w:t>
+      </w:r>
+      <w:r>
+        <w:t xml:space="preserve"> </w:t>
+      </w:r>
+      <w:r>
+        <w:t>demonstrated with spin-squeezed states in a single ensemble of atoms in</w:t>
+      </w:r>
+      <w:r>
+        <w:t xml:space="preserve"> [10]</w:t>
+      </w:r>
+      <w:r>
+        <w:t>, which reported a 70-fold enhancement of phase measurement</w:t>
+      </w:r>
+      <w:r>
+        <w:t xml:space="preserve"> </w:t>
+      </w:r>
+      <w:r>
+        <w:t>accuracy beyond the standard quantum limit.</w:t>
+      </w:r>
+      <w:r>
+        <w:t>”</w:t>
+      </w:r>
+    </w:p>
+    <w:p>
+      <w:r>
+        <w:t>7</w:t>
+      </w:r>
+      <w:r>
+        <w:t>) We added three paragraphs describing the limitations of our scheme arising from photon loss errors.</w:t>
+      </w:r>
+      <w:r>
+        <w:t xml:space="preserve"> We derived typical maxi</w:t>
+      </w:r>
+      <w:r>
+        <w:t>mal distances, for which the photon propagation loss is not significantly larger than the inherent probabilistic “loss” of the two-photon scheme. We report results for both optical fiber</w:t>
+      </w:r>
+      <w:r>
+        <w:t xml:space="preserve"> links between terrestrial labs and </w:t>
+      </w:r>
+      <w:r>
+        <w:t>free-space optical links between satellites.</w:t>
+      </w:r>
+    </w:p>
+    <w:p>
+      <w:r>
+        <w:t>8</w:t>
+      </w:r>
+      <w:r>
+        <w:t>)</w:t>
       </w:r>
       <w:bookmarkStart w:id="0" w:name="_GoBack"/>
       <w:bookmarkEnd w:id="0"/>
     </w:p>
     <w:p>
       <w:r>
-        <w:t>6</w:t>
-      </w:r>
-      <w:r>
-        <w:t xml:space="preserve">) Comparing our results to the standard quantum </w:t>
-      </w:r>
-      <w:r>
-        <w:t>limit</w:t>
-      </w:r>
-      <w:r>
-        <w:t>, as a benchmark, has the advantage of being easily comparable to other results that also compare themselves to SQL. In case of the results reported in Ref [10], they report a 70-fold increase in accuracy of phase measurement, which ideally would translate to the same enhancement in clock stability. We found a 12-fold enhancement in our analysis. To make the comparison easier, we changed the sentence about Ref [10] in the introduction to “</w:t>
-      </w:r>
-      <w:r>
-        <w:t>Significant noise reduction has recently been</w:t>
+        <w:t>9</w:t>
+      </w:r>
+      <w:r>
+        <w:t xml:space="preserve">) </w:t>
+      </w:r>
+      <w:r>
+        <w:t xml:space="preserve">Yes, local oscillators of the clocks have to be phase locked prior to entangling the atoms. </w:t>
+      </w:r>
+      <w:r>
+        <w:t xml:space="preserve">We added </w:t>
+      </w:r>
+      <w:r>
+        <w:t xml:space="preserve">a </w:t>
+      </w:r>
+      <w:r>
+        <w:t>clarification</w:t>
+      </w:r>
+      <w:r>
+        <w:t xml:space="preserve"> to the introduction: “…</w:t>
+      </w:r>
+      <w:r>
+        <w:t xml:space="preserve"> network of atomic clocks</w:t>
       </w:r>
       <w:r>
         <w:t xml:space="preserve"> </w:t>
       </w:r>
       <w:r>
-        <w:t>demonstrated with spin-squeezed states in a single ensemble of atoms in</w:t>
-      </w:r>
-      <w:r>
-        <w:t xml:space="preserve"> [10]</w:t>
-      </w:r>
-      <w:r>
-        <w:t>, which reported a 70-fold enhancement of phase measurement</w:t>
+        <w:t>can result in substantial boost of the overall precision if multiple</w:t>
       </w:r>
       <w:r>
         <w:t xml:space="preserve"> </w:t>
       </w:r>
       <w:r>
-        <w:t>accuracy beyond the standard quantum limit.</w:t>
+        <w:t>clocks are phase locked and connected by quantum entanglement.</w:t>
       </w:r>
       <w:r>
         <w:t>”</w:t>
@@ -108,57 +195,6 @@
     </w:p>
     <w:p>
       <w:r>
-        <w:t>7</w:t>
-      </w:r>
-    </w:p>
-    <w:p>
-      <w:r>
-        <w:t>8</w:t>
-      </w:r>
-    </w:p>
-    <w:p>
-      <w:r>
-        <w:t>9</w:t>
-      </w:r>
-      <w:r>
-        <w:t xml:space="preserve">) </w:t>
-      </w:r>
-      <w:r>
-        <w:t xml:space="preserve">Yes, local oscillators of the clocks have to be phase locked prior to entangling the atoms. </w:t>
-      </w:r>
-      <w:r>
-        <w:t xml:space="preserve">We added </w:t>
-      </w:r>
-      <w:r>
-        <w:t xml:space="preserve">a </w:t>
-      </w:r>
-      <w:r>
-        <w:t>clarification</w:t>
-      </w:r>
-      <w:r>
-        <w:t xml:space="preserve"> to the introduction: “…</w:t>
-      </w:r>
-      <w:r>
-        <w:t xml:space="preserve"> network of atomic clocks</w:t>
-      </w:r>
-      <w:r>
-        <w:t xml:space="preserve"> </w:t>
-      </w:r>
-      <w:r>
-        <w:t>can result in substantial boost of the overall precision if multiple</w:t>
-      </w:r>
-      <w:r>
-        <w:t xml:space="preserve"> </w:t>
-      </w:r>
-      <w:r>
-        <w:t>clocks are phase locked and connected by quantum entanglement.</w:t>
-      </w:r>
-      <w:r>
-        <w:t>”</w:t>
-      </w:r>
-    </w:p>
-    <w:p>
-      <w:r>
         <w:t>minor suggestions:</w:t>
       </w:r>
     </w:p>
@@ -177,6 +213,7 @@
     </w:p>
     <w:p>
       <w:r>
+        <w:lastRenderedPageBreak/>
         <w:t>- We modified the following sentence</w:t>
       </w:r>
       <w:r>
@@ -229,7 +266,6 @@
     </w:p>
     <w:p>
       <w:r>
-        <w:lastRenderedPageBreak/>
         <w:t>- We moved the lower indices inside the kets in Eq. 4, so that the description in following text is easier to follow.</w:t>
       </w:r>
     </w:p>

</xml_diff>

<commit_message>
addressed comment 8 of ref A
</commit_message>
<xml_diff>
--- a/Response.docx
+++ b/Response.docx
@@ -31,23 +31,29 @@
         <w:t>1</w:t>
       </w:r>
       <w:r>
+        <w:t>)</w:t>
+      </w:r>
+    </w:p>
+    <w:p>
+      <w:r>
+        <w:t>2</w:t>
+      </w:r>
+      <w:r>
         <w:t>) … (Turker)</w:t>
       </w:r>
     </w:p>
     <w:p>
       <w:r>
-        <w:t>2</w:t>
-      </w:r>
-      <w:r>
-        <w:t>) … (Turker)</w:t>
-      </w:r>
-    </w:p>
-    <w:p>
-      <w:r>
         <w:t>3</w:t>
       </w:r>
       <w:r>
-        <w:t>) We added a section to the supplementary (now section IX in SI), where we evaluate &lt;1/Delta_{12}^2&gt;  for the case when the messenger atom is placed close to the border of the cloud. Furthermore we added a paragraph to the end of section I in SI, explaining the result.</w:t>
+        <w:t xml:space="preserve">) We added a section to </w:t>
+      </w:r>
+      <w:r>
+        <w:t xml:space="preserve">the supplementary (now section </w:t>
+      </w:r>
+      <w:r>
+        <w:t>X in SI), where we evaluate &lt;1/Delta_{12}^2&gt;  for the case when the messenger atom is placed close to the border of the cloud. Furthermore we added a paragraph to the end of section I in SI, explaining the result.</w:t>
       </w:r>
     </w:p>
     <w:p>
@@ -148,6 +154,12 @@
       </w:r>
       <w:r>
         <w:t>)</w:t>
+      </w:r>
+      <w:r>
+        <w:t xml:space="preserve"> We added a new section (now VIII in SI), where we analyze the expected amount of time to set up a globally entangled GHZ state on between 10 clocks, where the neighbors are connected by 5km-long optical fibers. We find that it takes 1.7us </w:t>
+      </w:r>
+      <w:r>
+        <w:t>to establish all required links, which is the bottleneck in terms of time.</w:t>
       </w:r>
       <w:bookmarkStart w:id="0" w:name="_GoBack"/>
       <w:bookmarkEnd w:id="0"/>
@@ -208,12 +220,12 @@
     </w:p>
     <w:p>
       <w:r>
+        <w:lastRenderedPageBreak/>
         <w:t>2) To improve the explanation of step 4 we changed the following:</w:t>
       </w:r>
     </w:p>
     <w:p>
       <w:r>
-        <w:lastRenderedPageBreak/>
         <w:t>- We modified the following sentence</w:t>
       </w:r>
       <w:r>
@@ -594,6 +606,7 @@
     </w:p>
     <w:p>
       <w:r>
+        <w:lastRenderedPageBreak/>
         <w:t>3</w:t>
       </w:r>
       <w:r>

</xml_diff>

<commit_message>
addressed comment 2 of referee A
</commit_message>
<xml_diff>
--- a/Response.docx
+++ b/Response.docx
@@ -39,133 +39,252 @@
         <w:t>2</w:t>
       </w:r>
       <w:r>
-        <w:t>) … (Turker)</w:t>
-      </w:r>
-    </w:p>
-    <w:p>
-      <w:r>
-        <w:t>3</w:t>
-      </w:r>
-      <w:r>
-        <w:t xml:space="preserve">) We added a section to </w:t>
-      </w:r>
-      <w:r>
-        <w:t xml:space="preserve">the supplementary (now section </w:t>
-      </w:r>
-      <w:r>
-        <w:t>X in SI), where we evaluate &lt;1/Delta_{12}^2&gt;  for the case when the messenger atom is placed close to the border of the cloud. Furthermore we added a paragraph to the end of section I in SI, explaining the result.</w:t>
-      </w:r>
-    </w:p>
-    <w:p>
-      <w:r>
-        <w:t>4</w:t>
-      </w:r>
-      <w:r>
-        <w:t>) We added a paragraph about the considerations of the phase matching condition in the presence of an optical c</w:t>
-      </w:r>
-      <w:r>
-        <w:t>avity to the end of section IV.E</w:t>
-      </w:r>
-      <w:r>
-        <w:t xml:space="preserve"> in SI.</w:t>
-      </w:r>
-    </w:p>
-    <w:p>
-      <w:r>
-        <w:t>5</w:t>
-      </w:r>
-      <w:r>
-        <w:t>) We added a fig</w:t>
-      </w:r>
-      <w:r>
-        <w:t>ure (now Fig 1.) to section IV.E</w:t>
-      </w:r>
-      <w:r>
-        <w:t xml:space="preserve"> of SI, which illustrates the orientation of the coherent driving fields with respect to the optical cavity field.</w:t>
-      </w:r>
-    </w:p>
-    <w:p>
-      <w:r>
-        <w:t>6</w:t>
-      </w:r>
-      <w:r>
-        <w:t xml:space="preserve">) Comparing our results to the standard quantum </w:t>
-      </w:r>
-      <w:r>
-        <w:t>limit</w:t>
-      </w:r>
-      <w:r>
-        <w:t>, as a benchmark, has the advantage of being easily comparable to other results that also compare themselves to SQL. In case of the results reported in Ref [10], they report a 70-fold increase in accuracy of phase measurement, which ideally would translate to the same enhancement in clock stability. We found a 12-fold enhancement in our analysis</w:t>
-      </w:r>
-      <w:r>
-        <w:t>, compared to SQL</w:t>
-      </w:r>
-      <w:r>
-        <w:t>. To make the comparison easier, we changed the sentence about Ref [10] in the introduction to “</w:t>
-      </w:r>
-      <w:r>
-        <w:t>Significant noise reduction has recently been</w:t>
+        <w:t xml:space="preserve">) </w:t>
+      </w:r>
+      <w:r>
+        <w:t xml:space="preserve">We evaluated the photoionization rate for </w:t>
+      </w:r>
+      <w:proofErr w:type="spellStart"/>
+      <w:proofErr w:type="gramStart"/>
+      <w:r>
+        <w:t>Yb</w:t>
+      </w:r>
+      <w:proofErr w:type="spellEnd"/>
+      <w:r>
+        <w:t>(</w:t>
+      </w:r>
+      <w:proofErr w:type="gramEnd"/>
+      <w:r>
+        <w:t>I) 6s120p(1S0), and compared it with the natural decay rate of this level. We changed the last sentence of section V.A in the Supplementary to “</w:t>
+      </w:r>
+      <w:r>
+        <w:t>Furthermore, the</w:t>
+      </w:r>
+      <w:r>
+        <w:t xml:space="preserve"> photoionization rate from the </w:t>
+      </w:r>
+      <w:r>
+        <w:t>n = 120 Rydberg level,</w:t>
       </w:r>
       <w:r>
         <w:t xml:space="preserve"> </w:t>
       </w:r>
       <w:r>
-        <w:t>demonstrated with spin-squeezed states in a single ensemble of atoms in</w:t>
-      </w:r>
-      <w:r>
-        <w:t xml:space="preserve"> [10]</w:t>
-      </w:r>
-      <w:r>
-        <w:t>, which reported a 70-fold enhancement of phase measurement</w:t>
+        <w:t>in a trapping field with 10</w:t>
+      </w:r>
+      <w:r>
+        <w:t xml:space="preserve">^4 </w:t>
+      </w:r>
+      <w:r>
+        <w:t>W/cm</w:t>
+      </w:r>
+      <w:r>
+        <w:t>^</w:t>
+      </w:r>
+      <w:r>
+        <w:t>2</w:t>
       </w:r>
       <w:r>
         <w:t xml:space="preserve"> </w:t>
       </w:r>
       <w:r>
-        <w:t>accuracy beyond the standard quantum limit.</w:t>
-      </w:r>
-      <w:r>
-        <w:t>”</w:t>
-      </w:r>
-    </w:p>
-    <w:p>
-      <w:r>
-        <w:t>7</w:t>
-      </w:r>
-      <w:r>
-        <w:t>) We added three paragraphs describing the limitations of our scheme arising from photon loss errors.</w:t>
-      </w:r>
-      <w:r>
-        <w:t xml:space="preserve"> We derived typical maxi</w:t>
-      </w:r>
-      <w:r>
-        <w:t>mal distances, for which the photon propagation loss is not significantly larger than the inherent probabilistic “loss” of the two-photon scheme. We report results for both optical fiber</w:t>
-      </w:r>
-      <w:r>
-        <w:t xml:space="preserve"> links between terrestrial labs and </w:t>
-      </w:r>
-      <w:r>
-        <w:t>free-space optical links between satellites.</w:t>
-      </w:r>
-    </w:p>
-    <w:p>
-      <w:r>
-        <w:t>8</w:t>
+        <w:t>intensity, is five</w:t>
+      </w:r>
+      <w:r>
+        <w:t xml:space="preserve"> times smaller (</w:t>
+      </w:r>
+      <w:proofErr w:type="spellStart"/>
+      <w:r>
+        <w:t>gamma_</w:t>
+      </w:r>
+      <w:r>
+        <w:t>PI</w:t>
+      </w:r>
+      <w:proofErr w:type="spellEnd"/>
+      <w:r>
+        <w:rPr>
+          <w:rFonts w:ascii="Cambria Math" w:hAnsi="Cambria Math" w:cs="Cambria Math"/>
+        </w:rPr>
+        <w:t xml:space="preserve"> ~</w:t>
+      </w:r>
+      <w:r>
+        <w:t xml:space="preserve"> 110 s</w:t>
+      </w:r>
+      <w:proofErr w:type="gramStart"/>
+      <w:r>
+        <w:t>^{</w:t>
+      </w:r>
+      <w:proofErr w:type="gramEnd"/>
+      <w:r>
+        <w:rPr>
+          <w:rFonts w:ascii="Calibri" w:hAnsi="Calibri" w:cs="Calibri"/>
+        </w:rPr>
+        <w:t>−</w:t>
+      </w:r>
+      <w:r>
+        <w:t>1</w:t>
+      </w:r>
+      <w:r>
+        <w:t>}</w:t>
+      </w:r>
+      <w:r>
+        <w:t xml:space="preserve">), than the natural </w:t>
+      </w:r>
+      <w:r>
+        <w:t>lifetime (gamma</w:t>
+      </w:r>
+      <w:r>
+        <w:t xml:space="preserve"> </w:t>
+      </w:r>
+      <w:r>
+        <w:rPr>
+          <w:rFonts w:ascii="Cambria Math" w:hAnsi="Cambria Math" w:cs="Cambria Math"/>
+        </w:rPr>
+        <w:t>∼</w:t>
+      </w:r>
+      <w:r>
+        <w:t xml:space="preserve"> 540 s</w:t>
+      </w:r>
+      <w:r>
+        <w:t>^{</w:t>
+      </w:r>
+      <w:r>
+        <w:rPr>
+          <w:rFonts w:ascii="Calibri" w:hAnsi="Calibri" w:cs="Calibri"/>
+        </w:rPr>
+        <w:t>−</w:t>
+      </w:r>
+      <w:r>
+        <w:t>1</w:t>
+      </w:r>
+      <w:r>
+        <w:t>}</w:t>
       </w:r>
       <w:r>
         <w:t>)</w:t>
       </w:r>
       <w:r>
-        <w:t xml:space="preserve"> We added a new section (now VIII in SI), where we analyze the expected amount of time to set up a globally entangled GHZ state on between 10 clocks, where the neighbors are connected by 5km-long optical fibers. We find that it takes 1.7us </w:t>
-      </w:r>
-      <w:r>
-        <w:t>to establish all required links, which is the bottleneck in terms of time.</w:t>
+        <w:t>.”</w:t>
       </w:r>
       <w:bookmarkStart w:id="0" w:name="_GoBack"/>
       <w:bookmarkEnd w:id="0"/>
     </w:p>
     <w:p>
       <w:r>
+        <w:t>3</w:t>
+      </w:r>
+      <w:r>
+        <w:t xml:space="preserve">) We added a section to </w:t>
+      </w:r>
+      <w:r>
+        <w:t xml:space="preserve">the supplementary (now section </w:t>
+      </w:r>
+      <w:r>
+        <w:t>X in SI), where we evaluate &lt;1/Delta</w:t>
+      </w:r>
+      <w:proofErr w:type="gramStart"/>
+      <w:r>
+        <w:t>_{</w:t>
+      </w:r>
+      <w:proofErr w:type="gramEnd"/>
+      <w:r>
+        <w:t>12}^2&gt;  for the case when the messenger atom is placed close to the border of the cloud. Furthermore we added a paragraph to the end of section I in SI, explaining the result.</w:t>
+      </w:r>
+    </w:p>
+    <w:p>
+      <w:r>
+        <w:t>4</w:t>
+      </w:r>
+      <w:r>
+        <w:t>) We added a paragraph about the considerations of the phase matching condition in the presence of an optical c</w:t>
+      </w:r>
+      <w:r>
+        <w:t>avity to the end of section IV.E</w:t>
+      </w:r>
+      <w:r>
+        <w:t xml:space="preserve"> in SI.</w:t>
+      </w:r>
+    </w:p>
+    <w:p>
+      <w:r>
+        <w:t>5</w:t>
+      </w:r>
+      <w:r>
+        <w:t>) We added a fig</w:t>
+      </w:r>
+      <w:r>
+        <w:t>ure (now Fig 1.) to section IV.E</w:t>
+      </w:r>
+      <w:r>
+        <w:t xml:space="preserve"> of SI, which illustrates the orientation of the coherent driving fields with respect to the optical cavity field.</w:t>
+      </w:r>
+    </w:p>
+    <w:p>
+      <w:r>
+        <w:t>6</w:t>
+      </w:r>
+      <w:r>
+        <w:t xml:space="preserve">) Comparing our results to the standard quantum limit, as a benchmark, has the advantage of being </w:t>
+      </w:r>
+      <w:proofErr w:type="gramStart"/>
+      <w:r>
+        <w:t>easily</w:t>
+      </w:r>
+      <w:proofErr w:type="gramEnd"/>
+      <w:r>
+        <w:t xml:space="preserve"> comparable to other results that also compare themselves to SQL. In case of the results reported in Ref [10], they report a 70-fold increase in accuracy of phase measurement, which ideally would translate to the same enhancement in clock stability. We found a 12-fold enhancement in our analysis</w:t>
+      </w:r>
+      <w:r>
+        <w:t>, compared to SQL</w:t>
+      </w:r>
+      <w:r>
+        <w:t>. To make the comparison easier, we changed the sentence about Ref [10] in the introduction to “Significant noise reduction has recently been demonstrated with spin-squeezed states in a single ensemble of atoms in [10], which reported a 70-fold enhancement of phase measurement accuracy beyond the standard quantum limit.”</w:t>
+      </w:r>
+    </w:p>
+    <w:p>
+      <w:r>
+        <w:t>7</w:t>
+      </w:r>
+      <w:r>
+        <w:t>) We added three paragraphs describing the limitations of our scheme arising from photon loss errors.</w:t>
+      </w:r>
+      <w:r>
+        <w:t xml:space="preserve"> We derived typical maxi</w:t>
+      </w:r>
+      <w:r>
+        <w:t>mal distances, for which the photon propagation loss is not significantly larger than the inherent probabilistic “loss” of the two-photon scheme. We report results for both optical fiber</w:t>
+      </w:r>
+      <w:r>
+        <w:t xml:space="preserve"> links between terrestrial labs and </w:t>
+      </w:r>
+      <w:r>
+        <w:t>free-space optical links between satellites.</w:t>
+      </w:r>
+    </w:p>
+    <w:p>
+      <w:r>
+        <w:t>8</w:t>
+      </w:r>
+      <w:r>
+        <w:t>)</w:t>
+      </w:r>
+      <w:r>
+        <w:t xml:space="preserve"> We added a new section (now VIII in SI)</w:t>
+      </w:r>
+      <w:proofErr w:type="gramStart"/>
+      <w:r>
+        <w:t>,</w:t>
+      </w:r>
+      <w:proofErr w:type="gramEnd"/>
+      <w:r>
+        <w:t xml:space="preserve"> where we analyze the expected amount of time to set up a globally entangled GHZ state on between 10 clocks, where the neighbors are connected by 5km-long optical fibers. We find that it takes 1.7us </w:t>
+      </w:r>
+      <w:r>
+        <w:t>to establish all required links, which is the bottleneck in terms of time.</w:t>
+      </w:r>
+    </w:p>
+    <w:p>
+      <w:r>
         <w:t>9</w:t>
       </w:r>
       <w:r>
@@ -184,43 +303,27 @@
         <w:t>clarification</w:t>
       </w:r>
       <w:r>
-        <w:t xml:space="preserve"> to the introduction: “…</w:t>
-      </w:r>
-      <w:r>
-        <w:t xml:space="preserve"> network of atomic clocks</w:t>
-      </w:r>
-      <w:r>
-        <w:t xml:space="preserve"> </w:t>
-      </w:r>
-      <w:r>
-        <w:t>can result in substantial boost of the overall precision if multiple</w:t>
-      </w:r>
-      <w:r>
-        <w:t xml:space="preserve"> </w:t>
-      </w:r>
-      <w:r>
-        <w:t>clocks are phase locked and connected by quantum entanglement.</w:t>
-      </w:r>
-      <w:r>
-        <w:t>”</w:t>
-      </w:r>
-    </w:p>
-    <w:p>
-      <w:r>
-        <w:t>minor suggestions:</w:t>
-      </w:r>
-    </w:p>
-    <w:p>
-      <w:r>
-        <w:t>1</w:t>
-      </w:r>
-      <w:r>
-        <w:t>) We added labels “M ensembles” to figure 1.</w:t>
-      </w:r>
-    </w:p>
-    <w:p>
+        <w:t xml:space="preserve"> to the introduction: “… network of atomic clocks can result in substantial boost of the overall precision if multiple clocks are phase locked and connected by quantum entanglement.”</w:t>
+      </w:r>
+    </w:p>
+    <w:p>
+      <w:proofErr w:type="gramStart"/>
       <w:r>
         <w:lastRenderedPageBreak/>
+        <w:t>minor</w:t>
+      </w:r>
+      <w:proofErr w:type="gramEnd"/>
+      <w:r>
+        <w:t xml:space="preserve"> suggestions:</w:t>
+      </w:r>
+    </w:p>
+    <w:p>
+      <w:r>
+        <w:t>1) We added labels “M ensembles” to figure 1.</w:t>
+      </w:r>
+    </w:p>
+    <w:p>
+      <w:r>
         <w:t>2) To improve the explanation of step 4 we changed the following:</w:t>
       </w:r>
     </w:p>
@@ -236,279 +339,275 @@
         <w:t xml:space="preserve"> </w:t>
       </w:r>
       <w:r>
-        <w:t xml:space="preserve">population in s to r_2, which then blocks the path </w:t>
-      </w:r>
-      <w:r>
-        <w:t xml:space="preserve">via r_1.” to </w:t>
+        <w:t xml:space="preserve">population in s to r_2, which then blocks the path via r_1.” to </w:t>
       </w:r>
       <w:r>
         <w:br/>
+        <w:t>“This promotes any population in s to r_2, which then blocks the path g ↔ r_1 ↔ f.”</w:t>
+      </w:r>
+    </w:p>
+    <w:p>
+      <w:r>
+        <w:t xml:space="preserve">- We moved the lower indices inside the </w:t>
+      </w:r>
+      <w:proofErr w:type="spellStart"/>
+      <w:r>
+        <w:t>kets</w:t>
+      </w:r>
+      <w:proofErr w:type="spellEnd"/>
+      <w:r>
+        <w:t xml:space="preserve"> in Eq. 4, so that the description in following text is easier to follow.</w:t>
+      </w:r>
+    </w:p>
+    <w:p>
+      <w:r>
+        <w:t xml:space="preserve">- We changed </w:t>
+      </w:r>
+      <w:r>
+        <w:br/>
+        <w:t>“measurement of n</w:t>
+      </w:r>
+      <w:proofErr w:type="gramStart"/>
+      <w:r>
+        <w:t>_{</w:t>
+      </w:r>
+      <w:proofErr w:type="spellStart"/>
+      <w:proofErr w:type="gramEnd"/>
+      <w:r>
+        <w:t>s_k</w:t>
+      </w:r>
+      <w:proofErr w:type="spellEnd"/>
+      <w:r>
+        <w:t>} → m in {0,1}” to</w:t>
+      </w:r>
+      <w:r>
+        <w:br/>
+        <w:t>“measurement of n_{</w:t>
+      </w:r>
+      <w:proofErr w:type="spellStart"/>
+      <w:r>
+        <w:t>s_k</w:t>
+      </w:r>
+      <w:proofErr w:type="spellEnd"/>
+      <w:r>
+        <w:t>}, yielding m in {0,1}”</w:t>
+      </w:r>
+    </w:p>
+    <w:p>
+      <w:r>
+        <w:t>- We replaced the arrow in “n</w:t>
+      </w:r>
+      <w:proofErr w:type="gramStart"/>
+      <w:r>
+        <w:t>_{</w:t>
+      </w:r>
+      <w:proofErr w:type="spellStart"/>
+      <w:proofErr w:type="gramEnd"/>
+      <w:r>
+        <w:t>s_k</w:t>
+      </w:r>
+      <w:proofErr w:type="spellEnd"/>
+      <w:r>
+        <w:t>} → 0” and “n_{</w:t>
+      </w:r>
+      <w:proofErr w:type="spellStart"/>
+      <w:r>
+        <w:t>s_k</w:t>
+      </w:r>
+      <w:proofErr w:type="spellEnd"/>
+      <w:r>
+        <w:t>} → 1” with equal signs.</w:t>
+      </w:r>
+    </w:p>
+    <w:p>
+      <w:r>
+        <w:t xml:space="preserve">- We moved the “k” index inside the </w:t>
+      </w:r>
+      <w:proofErr w:type="spellStart"/>
+      <w:r>
+        <w:t>ket</w:t>
+      </w:r>
+      <w:proofErr w:type="spellEnd"/>
+      <w:r>
+        <w:t xml:space="preserve"> in the expression of the GHZ state, to match with the convention used in Eq. (4).</w:t>
+      </w:r>
+    </w:p>
+    <w:p>
+      <w:r>
+        <w:t>3</w:t>
+      </w:r>
+      <w:r>
+        <w:t xml:space="preserve">) We added the sentence “The </w:t>
+      </w:r>
+      <w:proofErr w:type="spellStart"/>
+      <w:r>
+        <w:t>kets</w:t>
+      </w:r>
+      <w:proofErr w:type="spellEnd"/>
+      <w:r>
+        <w:t>, |</w:t>
+      </w:r>
+      <w:proofErr w:type="spellStart"/>
+      <w:r>
+        <w:t>n_f</w:t>
+      </w:r>
+      <w:proofErr w:type="spellEnd"/>
+      <w:r>
+        <w:t>&gt;, |</w:t>
+      </w:r>
+      <w:proofErr w:type="spellStart"/>
+      <w:r>
+        <w:t>n_s</w:t>
+      </w:r>
+      <w:proofErr w:type="spellEnd"/>
+      <w:r>
+        <w:t>&gt; for n in {0</w:t>
+      </w:r>
+      <w:proofErr w:type="gramStart"/>
+      <w:r>
+        <w:t>,1</w:t>
+      </w:r>
+      <w:proofErr w:type="gramEnd"/>
+      <w:r>
+        <w:t xml:space="preserve">} stand for collective spin waves being excited by n quanta.” to the end of the paragraph of </w:t>
+      </w:r>
+      <w:proofErr w:type="spellStart"/>
+      <w:r>
+        <w:t>Eq</w:t>
+      </w:r>
+      <w:proofErr w:type="spellEnd"/>
+      <w:r>
+        <w:t xml:space="preserve"> 1.</w:t>
+      </w:r>
+      <w:r>
+        <w:t xml:space="preserve"> </w:t>
+      </w:r>
+    </w:p>
+    <w:p>
+      <w:r>
+        <w:t xml:space="preserve">Furthermore, to make the distinction between single-atom and collective states, we changed the symbol for the ground state from “|0&gt;” to “|0_f 0_s&gt;”. This way, it is clear that if a letter appears alone inside the </w:t>
+      </w:r>
+      <w:proofErr w:type="spellStart"/>
+      <w:r>
+        <w:t>ket</w:t>
+      </w:r>
+      <w:proofErr w:type="spellEnd"/>
+      <w:r>
+        <w:t xml:space="preserve">, say |f&gt;, it refers to a single atom state, while if it appears as subscript to a number, say |0_f&gt;, then the </w:t>
+      </w:r>
+      <w:proofErr w:type="spellStart"/>
+      <w:r>
+        <w:t>ket</w:t>
+      </w:r>
+      <w:proofErr w:type="spellEnd"/>
+      <w:r>
+        <w:t xml:space="preserve"> stands for a collective state.</w:t>
+      </w:r>
+      <w:r>
+        <w:t xml:space="preserve"> We remind the reader of this convention right after Eq. 5. </w:t>
+      </w:r>
+    </w:p>
+    <w:p>
+      <w:r>
+        <w:t>4</w:t>
+      </w:r>
+      <w:r>
+        <w:t xml:space="preserve">) We added the sentence “This particular sequence results in emitting a single photon (from e → </w:t>
+      </w:r>
+      <w:proofErr w:type="gramStart"/>
+      <w:r>
+        <w:t>g  transition</w:t>
+      </w:r>
+      <w:proofErr w:type="gramEnd"/>
+      <w:r>
+        <w:t>) provided that the level s is empty, i.e. |0_s&gt;|vacuum&gt; → |0_s&gt;|1 photon&gt;.” to illustrate the immediate effect of applying the pulse sequence once.</w:t>
+      </w:r>
+    </w:p>
+    <w:p>
+      <w:r>
+        <w:t>5</w:t>
+      </w:r>
+      <w:r>
+        <w:t xml:space="preserve">) </w:t>
+      </w:r>
+      <w:r>
+        <w:t>Corrected typo.</w:t>
+      </w:r>
+      <w:r>
+        <w:t xml:space="preserve"> </w:t>
+      </w:r>
+      <w:r>
+        <w:t>The sentence now reads “</w:t>
+      </w:r>
+      <w:r>
+        <w:t>In such a case, the messenger atom can be used</w:t>
+      </w:r>
+      <w:r>
+        <w:t>…</w:t>
+      </w:r>
+      <w:proofErr w:type="gramStart"/>
+      <w:r>
+        <w:t>”.</w:t>
+      </w:r>
+      <w:proofErr w:type="gramEnd"/>
+    </w:p>
+    <w:p>
+      <w:r>
+        <w:t>6</w:t>
+      </w:r>
+      <w:r>
+        <w:t>)</w:t>
+      </w:r>
+      <w:r>
+        <w:t xml:space="preserve"> Added “</w:t>
+      </w:r>
+      <w:r>
+        <w:t>(See Supplementary for details.)</w:t>
+      </w:r>
+      <w:r>
+        <w:t>” after the sentence in question.</w:t>
+      </w:r>
+    </w:p>
+    <w:p>
+      <w:r>
+        <w:t>7</w:t>
+      </w:r>
+      <w:r>
+        <w:t xml:space="preserve">) Corrected typo. </w:t>
+      </w:r>
+      <w:r>
+        <w:t xml:space="preserve">Now it reads </w:t>
+      </w:r>
+      <w:r>
         <w:t>“</w:t>
       </w:r>
       <w:r>
-        <w:t>T</w:t>
-      </w:r>
-      <w:r>
-        <w:t>his promotes any population in s to r_2</w:t>
-      </w:r>
-      <w:r>
-        <w:t>,</w:t>
-      </w:r>
-      <w:r>
-        <w:t xml:space="preserve"> which then blocks the path </w:t>
-      </w:r>
-      <w:r>
-        <w:t>g</w:t>
-      </w:r>
-      <w:r>
-        <w:t xml:space="preserve"> ↔</w:t>
-      </w:r>
-      <w:r>
-        <w:t xml:space="preserve"> r_1 ↔</w:t>
-      </w:r>
-      <w:r>
-        <w:t xml:space="preserve"> f</w:t>
-      </w:r>
-      <w:r>
-        <w:t>.</w:t>
+        <w:t>[\pi</w:t>
+      </w:r>
+      <w:proofErr w:type="gramStart"/>
+      <w:r>
+        <w:t>]_</w:t>
+      </w:r>
+      <w:proofErr w:type="gramEnd"/>
+      <w:r>
+        <w:t>{f,r1}</w:t>
       </w:r>
       <w:r>
         <w:t>”</w:t>
       </w:r>
-    </w:p>
-    <w:p>
-      <w:r>
-        <w:t>- We moved the lower indices inside the kets in Eq. 4, so that the description in following text is easier to follow.</w:t>
-      </w:r>
-    </w:p>
-    <w:p>
-      <w:r>
-        <w:t xml:space="preserve">- We changed </w:t>
-      </w:r>
-      <w:r>
-        <w:br/>
-        <w:t xml:space="preserve">“measurement of </w:t>
-      </w:r>
-      <w:r>
-        <w:t>n_{s_k</w:t>
-      </w:r>
-      <w:r>
-        <w:t xml:space="preserve">} → m </w:t>
-      </w:r>
-      <w:r>
-        <w:t>in {0,1</w:t>
-      </w:r>
-      <w:r>
-        <w:t>}” to</w:t>
-      </w:r>
-      <w:r>
-        <w:br/>
-        <w:t>“</w:t>
-      </w:r>
-      <w:r>
-        <w:t>measurement of n_{s_k</w:t>
-      </w:r>
-      <w:r>
-        <w:t>}, yielding</w:t>
-      </w:r>
-      <w:r>
-        <w:t xml:space="preserve"> m in {0,1}</w:t>
-      </w:r>
-      <w:r>
-        <w:t>”</w:t>
-      </w:r>
-    </w:p>
-    <w:p>
-      <w:r>
-        <w:t xml:space="preserve">- We replaced the arrow in “n_{s_k} </w:t>
-      </w:r>
-      <w:r>
-        <w:t>→</w:t>
-      </w:r>
-      <w:r>
-        <w:t xml:space="preserve"> 0” and </w:t>
-      </w:r>
-      <w:r>
-        <w:t xml:space="preserve">“n_{s_k} → </w:t>
-      </w:r>
-      <w:r>
-        <w:t>1</w:t>
-      </w:r>
-      <w:r>
-        <w:t>”</w:t>
-      </w:r>
-      <w:r>
-        <w:t xml:space="preserve"> with equal signs.</w:t>
-      </w:r>
-    </w:p>
-    <w:p>
-      <w:r>
-        <w:t>- We moved the “k” index inside the ket in the expression of the GHZ state, to match with the convention used in Eq. (4).</w:t>
-      </w:r>
-    </w:p>
-    <w:p>
-      <w:r>
-        <w:t>3</w:t>
-      </w:r>
-      <w:r>
-        <w:t>) We added the sentence “</w:t>
-      </w:r>
-      <w:r>
-        <w:t>The kets,</w:t>
-      </w:r>
-      <w:r>
-        <w:t xml:space="preserve"> |n_f&gt;</w:t>
-      </w:r>
-      <w:r>
-        <w:t xml:space="preserve">, </w:t>
-      </w:r>
-      <w:r>
-        <w:t>|</w:t>
-      </w:r>
-      <w:r>
-        <w:t>n_s</w:t>
-      </w:r>
-      <w:r>
-        <w:t>&gt; for n in {0,1}</w:t>
-      </w:r>
-      <w:r>
-        <w:t xml:space="preserve"> stand for collective spin waves being</w:t>
-      </w:r>
-      <w:r>
-        <w:t xml:space="preserve"> excited by n</w:t>
-      </w:r>
-      <w:r>
-        <w:t xml:space="preserve"> quanta.</w:t>
-      </w:r>
-      <w:r>
-        <w:t>” to the end of the paragraph of Eq 1.</w:t>
-      </w:r>
-      <w:r>
-        <w:t xml:space="preserve"> </w:t>
-      </w:r>
-    </w:p>
-    <w:p>
-      <w:r>
-        <w:t>Furthermore, to make the distinction between single-atom and collective states, we changed the symbol for the ground state from “|0&gt;” to “|0_f 0_s&gt;”. This way, it is clear that if a letter appears alone inside the ket, say |f&gt;, it refers to a single atom state, while if it appears as subscript to a number, say |0_f&gt;, then the ket stands for a collective state.</w:t>
-      </w:r>
-      <w:r>
-        <w:t xml:space="preserve"> We remind the reader of this convention right after Eq. 5. </w:t>
-      </w:r>
-    </w:p>
-    <w:p>
-      <w:r>
-        <w:t>4</w:t>
-      </w:r>
-      <w:r>
-        <w:t>) We added the sentence “</w:t>
-      </w:r>
-      <w:r>
-        <w:t>This particular sequence results in emitting a single photon (from</w:t>
-      </w:r>
-      <w:r>
-        <w:t xml:space="preserve"> e </w:t>
-      </w:r>
-      <w:r>
-        <w:t>→</w:t>
-      </w:r>
-      <w:r>
-        <w:t xml:space="preserve"> g </w:t>
-      </w:r>
-      <w:r>
-        <w:t xml:space="preserve"> trans</w:t>
-      </w:r>
-      <w:r>
-        <w:t>ition) provided that the level s</w:t>
-      </w:r>
-      <w:r>
-        <w:t xml:space="preserve"> is empty, i.e.</w:t>
-      </w:r>
-      <w:r>
-        <w:t xml:space="preserve"> |0_s&gt;|</w:t>
-      </w:r>
-      <w:r>
-        <w:t>vacuum</w:t>
-      </w:r>
-      <w:r>
-        <w:t>&gt;</w:t>
-      </w:r>
-      <w:r>
-        <w:t xml:space="preserve"> →</w:t>
-      </w:r>
-      <w:r>
-        <w:t xml:space="preserve"> |0_s&gt;|</w:t>
-      </w:r>
-      <w:r>
-        <w:t>1</w:t>
-      </w:r>
-      <w:r>
-        <w:t xml:space="preserve"> photon&gt;</w:t>
-      </w:r>
-      <w:r>
-        <w:t>.</w:t>
-      </w:r>
-      <w:r>
-        <w:t>” to illustrate the immediate effect of applying the pulse sequence once.</w:t>
-      </w:r>
-    </w:p>
-    <w:p>
-      <w:r>
-        <w:t>5</w:t>
-      </w:r>
-      <w:r>
-        <w:t xml:space="preserve">) </w:t>
-      </w:r>
-      <w:r>
-        <w:t>Corrected typo.</w:t>
-      </w:r>
-      <w:r>
-        <w:t xml:space="preserve"> </w:t>
-      </w:r>
-      <w:r>
-        <w:t>The sentence now reads “</w:t>
-      </w:r>
-      <w:r>
-        <w:t>In such a case, the messenger atom can be used</w:t>
-      </w:r>
-      <w:r>
-        <w:t>…”.</w:t>
-      </w:r>
-    </w:p>
-    <w:p>
-      <w:r>
-        <w:t>6</w:t>
+      <w:r>
+        <w:t>, in the Supplementary.</w:t>
+      </w:r>
+    </w:p>
+    <w:p>
+      <w:r>
+        <w:t>8</w:t>
       </w:r>
       <w:r>
         <w:t>)</w:t>
       </w:r>
       <w:r>
-        <w:t xml:space="preserve"> Added “</w:t>
-      </w:r>
-      <w:r>
-        <w:t>(See Supplementary for details.)</w:t>
-      </w:r>
-      <w:r>
-        <w:t>” after the sentence in question.</w:t>
-      </w:r>
-    </w:p>
-    <w:p>
-      <w:r>
-        <w:t>7</w:t>
-      </w:r>
-      <w:r>
-        <w:t xml:space="preserve">) Corrected typo. </w:t>
-      </w:r>
-      <w:r>
-        <w:t xml:space="preserve">Now it reads </w:t>
-      </w:r>
-      <w:r>
-        <w:t>“</w:t>
-      </w:r>
-      <w:r>
-        <w:t>[\pi]_{f,r1}</w:t>
-      </w:r>
-      <w:r>
-        <w:t>”</w:t>
+        <w:t xml:space="preserve"> Corrected typo. Now it reads "|e&gt; --&gt;|g&gt; transitions"</w:t>
       </w:r>
       <w:r>
         <w:t>, in the Supplementary.</w:t>
@@ -516,39 +615,24 @@
     </w:p>
     <w:p>
       <w:r>
-        <w:t>8</w:t>
+        <w:t>9</w:t>
       </w:r>
       <w:r>
         <w:t>)</w:t>
       </w:r>
       <w:r>
-        <w:t xml:space="preserve"> Corrected typo. Now it reads "|e&gt; --&gt;</w:t>
-      </w:r>
-      <w:r>
-        <w:t>|g&gt; transition</w:t>
-      </w:r>
-      <w:r>
-        <w:t>s</w:t>
-      </w:r>
-      <w:r>
-        <w:t>"</w:t>
-      </w:r>
-      <w:r>
-        <w:t>, in the Supplementary.</w:t>
-      </w:r>
-    </w:p>
-    <w:p>
-      <w:r>
-        <w:t>9</w:t>
-      </w:r>
-      <w:r>
-        <w:t>)</w:t>
-      </w:r>
-      <w:r>
         <w:t xml:space="preserve"> We changed the symbol for cavity finesse from “f” to “I”</w:t>
       </w:r>
       <w:r>
-        <w:t>, in and after Eq 22, in the Supplementary.</w:t>
+        <w:t xml:space="preserve">, in and after </w:t>
+      </w:r>
+      <w:proofErr w:type="spellStart"/>
+      <w:r>
+        <w:t>Eq</w:t>
+      </w:r>
+      <w:proofErr w:type="spellEnd"/>
+      <w:r>
+        <w:t xml:space="preserve"> 22, in the Supplementary.</w:t>
       </w:r>
     </w:p>
     <w:p>
@@ -566,47 +650,17 @@
     </w:p>
     <w:p>
       <w:r>
-        <w:t>1) We changed to title to the more specific “</w:t>
-      </w:r>
-      <w:r>
-        <w:t>Quantum net</w:t>
-      </w:r>
-      <w:r>
-        <w:t xml:space="preserve">work of atom clocks: a possible </w:t>
-      </w:r>
-      <w:r>
-        <w:t>implementation with neutral atoms</w:t>
-      </w:r>
-      <w:r>
-        <w:t>”.</w:t>
-      </w:r>
-    </w:p>
-    <w:p>
-      <w:r>
-        <w:t>2) We added “</w:t>
-      </w:r>
-      <w:r>
-        <w:t>Overall fidelity turns out to depend on the</w:t>
-      </w:r>
-      <w:r>
-        <w:t xml:space="preserve"> </w:t>
-      </w:r>
-      <w:r>
-        <w:t>lattice geometry; it is the hig</w:t>
-      </w:r>
-      <w:r>
-        <w:t>h</w:t>
-      </w:r>
-      <w:r>
-        <w:t>est for 3D optical lattice.</w:t>
-      </w:r>
-      <w:r>
-        <w:t>” to the end of paragraph 2 on page 4.</w:t>
+        <w:t>1) We changed to title to the more specific “Quantum network of atom clocks: a possible implementation with neutral atoms”.</w:t>
       </w:r>
     </w:p>
     <w:p>
       <w:r>
         <w:lastRenderedPageBreak/>
+        <w:t>2) We added “Overall fidelity turns out to depend on the lattice geometry; it is the highest for 3D optical lattice.” to the end of paragraph 2 on page 4.</w:t>
+      </w:r>
+    </w:p>
+    <w:p>
+      <w:r>
         <w:t>3</w:t>
       </w:r>
       <w:r>

</xml_diff>

<commit_message>
addressed comment 3 of referee B
</commit_message>
<xml_diff>
--- a/Response.docx
+++ b/Response.docx
@@ -42,20 +42,7 @@
         <w:t xml:space="preserve">) </w:t>
       </w:r>
       <w:r>
-        <w:t xml:space="preserve">We evaluated the photoionization rate for </w:t>
-      </w:r>
-      <w:proofErr w:type="spellStart"/>
-      <w:proofErr w:type="gramStart"/>
-      <w:r>
-        <w:t>Yb</w:t>
-      </w:r>
-      <w:proofErr w:type="spellEnd"/>
-      <w:r>
-        <w:t>(</w:t>
-      </w:r>
-      <w:proofErr w:type="gramEnd"/>
-      <w:r>
-        <w:t>I) 6s120p(1S0), and compared it with the natural decay rate of this level. We changed the last sentence of section V.A in the Supplementary to “</w:t>
+        <w:t>We evaluated the photoionization rate for Yb(I) 6s120p(1S0), and compared it with the natural decay rate of this level. We changed the last sentence of section V.A in the Supplementary to “</w:t>
       </w:r>
       <w:r>
         <w:t>Furthermore, the</w:t>
@@ -91,16 +78,11 @@
         <w:t>intensity, is five</w:t>
       </w:r>
       <w:r>
-        <w:t xml:space="preserve"> times smaller (</w:t>
-      </w:r>
-      <w:proofErr w:type="spellStart"/>
-      <w:r>
-        <w:t>gamma_</w:t>
+        <w:t xml:space="preserve"> times smaller (gamma_</w:t>
       </w:r>
       <w:r>
         <w:t>PI</w:t>
       </w:r>
-      <w:proofErr w:type="spellEnd"/>
       <w:r>
         <w:rPr>
           <w:rFonts w:ascii="Cambria Math" w:hAnsi="Cambria Math" w:cs="Cambria Math"/>
@@ -110,11 +92,9 @@
       <w:r>
         <w:t xml:space="preserve"> 110 s</w:t>
       </w:r>
-      <w:proofErr w:type="gramStart"/>
       <w:r>
         <w:t>^{</w:t>
       </w:r>
-      <w:proofErr w:type="gramEnd"/>
       <w:r>
         <w:rPr>
           <w:rFonts w:ascii="Calibri" w:hAnsi="Calibri" w:cs="Calibri"/>
@@ -166,8 +146,6 @@
       <w:r>
         <w:t>.”</w:t>
       </w:r>
-      <w:bookmarkStart w:id="0" w:name="_GoBack"/>
-      <w:bookmarkEnd w:id="0"/>
     </w:p>
     <w:p>
       <w:r>
@@ -180,15 +158,13 @@
         <w:t xml:space="preserve">the supplementary (now section </w:t>
       </w:r>
       <w:r>
-        <w:t>X in SI), where we evaluate &lt;1/Delta</w:t>
-      </w:r>
-      <w:proofErr w:type="gramStart"/>
-      <w:r>
-        <w:t>_{</w:t>
-      </w:r>
-      <w:proofErr w:type="gramEnd"/>
-      <w:r>
-        <w:t>12}^2&gt;  for the case when the messenger atom is placed close to the border of the cloud. Furthermore we added a paragraph to the end of section I in SI, explaining the result.</w:t>
+        <w:t>X</w:t>
+      </w:r>
+      <w:r>
+        <w:t>I</w:t>
+      </w:r>
+      <w:r>
+        <w:t xml:space="preserve"> in SI), where we evaluate &lt;1/Delta_{12}^2&gt;  for the case when the messenger atom is placed close to the border of the cloud. Furthermore we added a paragraph to the end of section I in SI, explaining the result.</w:t>
       </w:r>
     </w:p>
     <w:p>
@@ -224,15 +200,7 @@
         <w:t>6</w:t>
       </w:r>
       <w:r>
-        <w:t xml:space="preserve">) Comparing our results to the standard quantum limit, as a benchmark, has the advantage of being </w:t>
-      </w:r>
-      <w:proofErr w:type="gramStart"/>
-      <w:r>
-        <w:t>easily</w:t>
-      </w:r>
-      <w:proofErr w:type="gramEnd"/>
-      <w:r>
-        <w:t xml:space="preserve"> comparable to other results that also compare themselves to SQL. In case of the results reported in Ref [10], they report a 70-fold increase in accuracy of phase measurement, which ideally would translate to the same enhancement in clock stability. We found a 12-fold enhancement in our analysis</w:t>
+        <w:t>) Comparing our results to the standard quantum limit, as a benchmark, has the advantage of being easily comparable to other results that also compare themselves to SQL. In case of the results reported in Ref [10], they report a 70-fold increase in accuracy of phase measurement, which ideally would translate to the same enhancement in clock stability. We found a 12-fold enhancement in our analysis</w:t>
       </w:r>
       <w:r>
         <w:t>, compared to SQL</w:t>
@@ -269,15 +237,7 @@
         <w:t>)</w:t>
       </w:r>
       <w:r>
-        <w:t xml:space="preserve"> We added a new section (now VIII in SI)</w:t>
-      </w:r>
-      <w:proofErr w:type="gramStart"/>
-      <w:r>
-        <w:t>,</w:t>
-      </w:r>
-      <w:proofErr w:type="gramEnd"/>
-      <w:r>
-        <w:t xml:space="preserve"> where we analyze the expected amount of time to set up a globally entangled GHZ state on between 10 clocks, where the neighbors are connected by 5km-long optical fibers. We find that it takes 1.7us </w:t>
+        <w:t xml:space="preserve"> We added a new section (now VIII in SI), where we analyze the expected amount of time to set up a globally entangled GHZ state on between 10 clocks, where the neighbors are connected by 5km-long optical fibers. We find that it takes 1.7us </w:t>
       </w:r>
       <w:r>
         <w:t>to establish all required links, which is the bottleneck in terms of time.</w:t>
@@ -307,14 +267,9 @@
       </w:r>
     </w:p>
     <w:p>
-      <w:proofErr w:type="gramStart"/>
       <w:r>
         <w:lastRenderedPageBreak/>
-        <w:t>minor</w:t>
-      </w:r>
-      <w:proofErr w:type="gramEnd"/>
-      <w:r>
-        <w:t xml:space="preserve"> suggestions:</w:t>
+        <w:t>minor suggestions:</w:t>
       </w:r>
     </w:p>
     <w:p>
@@ -348,15 +303,7 @@
     </w:p>
     <w:p>
       <w:r>
-        <w:t xml:space="preserve">- We moved the lower indices inside the </w:t>
-      </w:r>
-      <w:proofErr w:type="spellStart"/>
-      <w:r>
-        <w:t>kets</w:t>
-      </w:r>
-      <w:proofErr w:type="spellEnd"/>
-      <w:r>
-        <w:t xml:space="preserve"> in Eq. 4, so that the description in following text is easier to follow.</w:t>
+        <w:t>- We moved the lower indices inside the kets in Eq. 4, so that the description in following text is easier to follow.</w:t>
       </w:r>
     </w:p>
     <w:p>
@@ -365,71 +312,21 @@
       </w:r>
       <w:r>
         <w:br/>
-        <w:t>“measurement of n</w:t>
-      </w:r>
-      <w:proofErr w:type="gramStart"/>
-      <w:r>
-        <w:t>_{</w:t>
-      </w:r>
-      <w:proofErr w:type="spellStart"/>
-      <w:proofErr w:type="gramEnd"/>
-      <w:r>
-        <w:t>s_k</w:t>
-      </w:r>
-      <w:proofErr w:type="spellEnd"/>
-      <w:r>
-        <w:t>} → m in {0,1}” to</w:t>
+        <w:t>“measurement of n_{s_k} → m in {0,1}” to</w:t>
       </w:r>
       <w:r>
         <w:br/>
-        <w:t>“measurement of n_{</w:t>
-      </w:r>
-      <w:proofErr w:type="spellStart"/>
-      <w:r>
-        <w:t>s_k</w:t>
-      </w:r>
-      <w:proofErr w:type="spellEnd"/>
-      <w:r>
-        <w:t>}, yielding m in {0,1}”</w:t>
-      </w:r>
-    </w:p>
-    <w:p>
-      <w:r>
-        <w:t>- We replaced the arrow in “n</w:t>
-      </w:r>
-      <w:proofErr w:type="gramStart"/>
-      <w:r>
-        <w:t>_{</w:t>
-      </w:r>
-      <w:proofErr w:type="spellStart"/>
-      <w:proofErr w:type="gramEnd"/>
-      <w:r>
-        <w:t>s_k</w:t>
-      </w:r>
-      <w:proofErr w:type="spellEnd"/>
-      <w:r>
-        <w:t>} → 0” and “n_{</w:t>
-      </w:r>
-      <w:proofErr w:type="spellStart"/>
-      <w:r>
-        <w:t>s_k</w:t>
-      </w:r>
-      <w:proofErr w:type="spellEnd"/>
-      <w:r>
-        <w:t>} → 1” with equal signs.</w:t>
-      </w:r>
-    </w:p>
-    <w:p>
-      <w:r>
-        <w:t xml:space="preserve">- We moved the “k” index inside the </w:t>
-      </w:r>
-      <w:proofErr w:type="spellStart"/>
-      <w:r>
-        <w:t>ket</w:t>
-      </w:r>
-      <w:proofErr w:type="spellEnd"/>
-      <w:r>
-        <w:t xml:space="preserve"> in the expression of the GHZ state, to match with the convention used in Eq. (4).</w:t>
+        <w:t>“measurement of n_{s_k}, yielding m in {0,1}”</w:t>
+      </w:r>
+    </w:p>
+    <w:p>
+      <w:r>
+        <w:t>- We replaced the arrow in “n_{s_k} → 0” and “n_{s_k} → 1” with equal signs.</w:t>
+      </w:r>
+    </w:p>
+    <w:p>
+      <w:r>
+        <w:t>- We moved the “k” index inside the ket in the expression of the GHZ state, to match with the convention used in Eq. (4).</w:t>
       </w:r>
     </w:p>
     <w:p>
@@ -437,47 +334,7 @@
         <w:t>3</w:t>
       </w:r>
       <w:r>
-        <w:t xml:space="preserve">) We added the sentence “The </w:t>
-      </w:r>
-      <w:proofErr w:type="spellStart"/>
-      <w:r>
-        <w:t>kets</w:t>
-      </w:r>
-      <w:proofErr w:type="spellEnd"/>
-      <w:r>
-        <w:t>, |</w:t>
-      </w:r>
-      <w:proofErr w:type="spellStart"/>
-      <w:r>
-        <w:t>n_f</w:t>
-      </w:r>
-      <w:proofErr w:type="spellEnd"/>
-      <w:r>
-        <w:t>&gt;, |</w:t>
-      </w:r>
-      <w:proofErr w:type="spellStart"/>
-      <w:r>
-        <w:t>n_s</w:t>
-      </w:r>
-      <w:proofErr w:type="spellEnd"/>
-      <w:r>
-        <w:t>&gt; for n in {0</w:t>
-      </w:r>
-      <w:proofErr w:type="gramStart"/>
-      <w:r>
-        <w:t>,1</w:t>
-      </w:r>
-      <w:proofErr w:type="gramEnd"/>
-      <w:r>
-        <w:t xml:space="preserve">} stand for collective spin waves being excited by n quanta.” to the end of the paragraph of </w:t>
-      </w:r>
-      <w:proofErr w:type="spellStart"/>
-      <w:r>
-        <w:t>Eq</w:t>
-      </w:r>
-      <w:proofErr w:type="spellEnd"/>
-      <w:r>
-        <w:t xml:space="preserve"> 1.</w:t>
+        <w:t>) We added the sentence “The kets, |n_f&gt;, |n_s&gt; for n in {0,1} stand for collective spin waves being excited by n quanta.” to the end of the paragraph of Eq 1.</w:t>
       </w:r>
       <w:r>
         <w:t xml:space="preserve"> </w:t>
@@ -485,23 +342,7 @@
     </w:p>
     <w:p>
       <w:r>
-        <w:t xml:space="preserve">Furthermore, to make the distinction between single-atom and collective states, we changed the symbol for the ground state from “|0&gt;” to “|0_f 0_s&gt;”. This way, it is clear that if a letter appears alone inside the </w:t>
-      </w:r>
-      <w:proofErr w:type="spellStart"/>
-      <w:r>
-        <w:t>ket</w:t>
-      </w:r>
-      <w:proofErr w:type="spellEnd"/>
-      <w:r>
-        <w:t xml:space="preserve">, say |f&gt;, it refers to a single atom state, while if it appears as subscript to a number, say |0_f&gt;, then the </w:t>
-      </w:r>
-      <w:proofErr w:type="spellStart"/>
-      <w:r>
-        <w:t>ket</w:t>
-      </w:r>
-      <w:proofErr w:type="spellEnd"/>
-      <w:r>
-        <w:t xml:space="preserve"> stands for a collective state.</w:t>
+        <w:t>Furthermore, to make the distinction between single-atom and collective states, we changed the symbol for the ground state from “|0&gt;” to “|0_f 0_s&gt;”. This way, it is clear that if a letter appears alone inside the ket, say |f&gt;, it refers to a single atom state, while if it appears as subscript to a number, say |0_f&gt;, then the ket stands for a collective state.</w:t>
       </w:r>
       <w:r>
         <w:t xml:space="preserve"> We remind the reader of this convention right after Eq. 5. </w:t>
@@ -512,15 +353,7 @@
         <w:t>4</w:t>
       </w:r>
       <w:r>
-        <w:t xml:space="preserve">) We added the sentence “This particular sequence results in emitting a single photon (from e → </w:t>
-      </w:r>
-      <w:proofErr w:type="gramStart"/>
-      <w:r>
-        <w:t>g  transition</w:t>
-      </w:r>
-      <w:proofErr w:type="gramEnd"/>
-      <w:r>
-        <w:t>) provided that the level s is empty, i.e. |0_s&gt;|vacuum&gt; → |0_s&gt;|1 photon&gt;.” to illustrate the immediate effect of applying the pulse sequence once.</w:t>
+        <w:t>) We added the sentence “This particular sequence results in emitting a single photon (from e → g  transition) provided that the level s is empty, i.e. |0_s&gt;|vacuum&gt; → |0_s&gt;|1 photon&gt;.” to illustrate the immediate effect of applying the pulse sequence once.</w:t>
       </w:r>
     </w:p>
     <w:p>
@@ -543,13 +376,8 @@
         <w:t>In such a case, the messenger atom can be used</w:t>
       </w:r>
       <w:r>
-        <w:t>…</w:t>
-      </w:r>
-      <w:proofErr w:type="gramStart"/>
-      <w:r>
-        <w:t>”.</w:t>
-      </w:r>
-      <w:proofErr w:type="gramEnd"/>
+        <w:t>…”.</w:t>
+      </w:r>
     </w:p>
     <w:p>
       <w:r>
@@ -582,15 +410,7 @@
         <w:t>“</w:t>
       </w:r>
       <w:r>
-        <w:t>[\pi</w:t>
-      </w:r>
-      <w:proofErr w:type="gramStart"/>
-      <w:r>
-        <w:t>]_</w:t>
-      </w:r>
-      <w:proofErr w:type="gramEnd"/>
-      <w:r>
-        <w:t>{f,r1}</w:t>
+        <w:t>[\pi]_{f,r1}</w:t>
       </w:r>
       <w:r>
         <w:t>”</w:t>
@@ -624,15 +444,7 @@
         <w:t xml:space="preserve"> We changed the symbol for cavity finesse from “f” to “I”</w:t>
       </w:r>
       <w:r>
-        <w:t xml:space="preserve">, in and after </w:t>
-      </w:r>
-      <w:proofErr w:type="spellStart"/>
-      <w:r>
-        <w:t>Eq</w:t>
-      </w:r>
-      <w:proofErr w:type="spellEnd"/>
-      <w:r>
-        <w:t xml:space="preserve"> 22, in the Supplementary.</w:t>
+        <w:t>, in and after Eq 22, in the Supplementary.</w:t>
       </w:r>
     </w:p>
     <w:p>
@@ -667,8 +479,13 @@
         <w:t>)</w:t>
       </w:r>
       <w:r>
-        <w:t xml:space="preserve"> … (Jun)</w:t>
-      </w:r>
+        <w:t xml:space="preserve"> </w:t>
+      </w:r>
+      <w:r>
+        <w:t>We added a section (IX in SI), where we identify the limiting steps of our protocol and compare experimentally demonstrated fidelities for them.</w:t>
+      </w:r>
+      <w:bookmarkStart w:id="0" w:name="_GoBack"/>
+      <w:bookmarkEnd w:id="0"/>
     </w:p>
     <w:p/>
     <w:p/>

</xml_diff>

<commit_message>
addressed comment 1 of referee A
</commit_message>
<xml_diff>
--- a/Response.docx
+++ b/Response.docx
@@ -33,6 +33,19 @@
       <w:r>
         <w:t>)</w:t>
       </w:r>
+      <w:r>
+        <w:t xml:space="preserve"> We calculated the level spacing between the nearest neighboring Rydberg levels, and found it (30 GHz) to be much bigger than the Rabi-frequency (~5x10^7 1/s). We added a short explanation about </w:t>
+      </w:r>
+      <w:proofErr w:type="gramStart"/>
+      <w:r>
+        <w:t>this  to</w:t>
+      </w:r>
+      <w:proofErr w:type="gramEnd"/>
+      <w:r>
+        <w:t xml:space="preserve"> the beginning of section VI.A in SI.</w:t>
+      </w:r>
+      <w:bookmarkStart w:id="0" w:name="_GoBack"/>
+      <w:bookmarkEnd w:id="0"/>
     </w:p>
     <w:p>
       <w:r>
@@ -42,7 +55,20 @@
         <w:t xml:space="preserve">) </w:t>
       </w:r>
       <w:r>
-        <w:t>We evaluated the photoionization rate for Yb(I) 6s120p(1S0), and compared it with the natural decay rate of this level. We changed the last sentence of section V.A in the Supplementary to “</w:t>
+        <w:t xml:space="preserve">We evaluated the photoionization rate for </w:t>
+      </w:r>
+      <w:proofErr w:type="spellStart"/>
+      <w:proofErr w:type="gramStart"/>
+      <w:r>
+        <w:t>Yb</w:t>
+      </w:r>
+      <w:proofErr w:type="spellEnd"/>
+      <w:r>
+        <w:t>(</w:t>
+      </w:r>
+      <w:proofErr w:type="gramEnd"/>
+      <w:r>
+        <w:t>I) 6s120p(1S0), and compared it with the natural decay rate of this level. We changed the last sentence of section V.A in the Supplementary to “</w:t>
       </w:r>
       <w:r>
         <w:t>Furthermore, the</w:t>
@@ -78,11 +104,16 @@
         <w:t>intensity, is five</w:t>
       </w:r>
       <w:r>
-        <w:t xml:space="preserve"> times smaller (gamma_</w:t>
+        <w:t xml:space="preserve"> times smaller (</w:t>
+      </w:r>
+      <w:proofErr w:type="spellStart"/>
+      <w:r>
+        <w:t>gamma_</w:t>
       </w:r>
       <w:r>
         <w:t>PI</w:t>
       </w:r>
+      <w:proofErr w:type="spellEnd"/>
       <w:r>
         <w:rPr>
           <w:rFonts w:ascii="Cambria Math" w:hAnsi="Cambria Math" w:cs="Cambria Math"/>
@@ -92,9 +123,11 @@
       <w:r>
         <w:t xml:space="preserve"> 110 s</w:t>
       </w:r>
+      <w:proofErr w:type="gramStart"/>
       <w:r>
         <w:t>^{</w:t>
       </w:r>
+      <w:proofErr w:type="gramEnd"/>
       <w:r>
         <w:rPr>
           <w:rFonts w:ascii="Calibri" w:hAnsi="Calibri" w:cs="Calibri"/>
@@ -164,7 +197,15 @@
         <w:t>I</w:t>
       </w:r>
       <w:r>
-        <w:t xml:space="preserve"> in SI), where we evaluate &lt;1/Delta_{12}^2&gt;  for the case when the messenger atom is placed close to the border of the cloud. Furthermore we added a paragraph to the end of section I in SI, explaining the result.</w:t>
+        <w:t xml:space="preserve"> in SI), where we evaluate &lt;1/Delta</w:t>
+      </w:r>
+      <w:proofErr w:type="gramStart"/>
+      <w:r>
+        <w:t>_{</w:t>
+      </w:r>
+      <w:proofErr w:type="gramEnd"/>
+      <w:r>
+        <w:t>12}^2&gt;  for the case when the messenger atom is placed close to the border of the cloud. Furthermore we added a paragraph to the end of section I in SI, explaining the result.</w:t>
       </w:r>
     </w:p>
     <w:p>
@@ -200,7 +241,15 @@
         <w:t>6</w:t>
       </w:r>
       <w:r>
-        <w:t>) Comparing our results to the standard quantum limit, as a benchmark, has the advantage of being easily comparable to other results that also compare themselves to SQL. In case of the results reported in Ref [10], they report a 70-fold increase in accuracy of phase measurement, which ideally would translate to the same enhancement in clock stability. We found a 12-fold enhancement in our analysis</w:t>
+        <w:t xml:space="preserve">) Comparing our results to the standard quantum limit, as a benchmark, has the advantage of being </w:t>
+      </w:r>
+      <w:proofErr w:type="gramStart"/>
+      <w:r>
+        <w:t>easily</w:t>
+      </w:r>
+      <w:proofErr w:type="gramEnd"/>
+      <w:r>
+        <w:t xml:space="preserve"> comparable to other results that also compare themselves to SQL. In case of the results reported in Ref [10], they report a 70-fold increase in accuracy of phase measurement, which ideally would translate to the same enhancement in clock stability. We found a 12-fold enhancement in our analysis</w:t>
       </w:r>
       <w:r>
         <w:t>, compared to SQL</w:t>
@@ -237,7 +286,15 @@
         <w:t>)</w:t>
       </w:r>
       <w:r>
-        <w:t xml:space="preserve"> We added a new section (now VIII in SI), where we analyze the expected amount of time to set up a globally entangled GHZ state on between 10 clocks, where the neighbors are connected by 5km-long optical fibers. We find that it takes 1.7us </w:t>
+        <w:t xml:space="preserve"> We added a new section (now VIII in SI)</w:t>
+      </w:r>
+      <w:proofErr w:type="gramStart"/>
+      <w:r>
+        <w:t>,</w:t>
+      </w:r>
+      <w:proofErr w:type="gramEnd"/>
+      <w:r>
+        <w:t xml:space="preserve"> where we analyze the expected amount of time to set up a globally entangled GHZ state on between 10 clocks, where the neighbors are connected by 5km-long optical fibers. We find that it takes 1.7us </w:t>
       </w:r>
       <w:r>
         <w:t>to establish all required links, which is the bottleneck in terms of time.</w:t>
@@ -245,6 +302,7 @@
     </w:p>
     <w:p>
       <w:r>
+        <w:lastRenderedPageBreak/>
         <w:t>9</w:t>
       </w:r>
       <w:r>
@@ -267,9 +325,13 @@
       </w:r>
     </w:p>
     <w:p>
-      <w:r>
-        <w:lastRenderedPageBreak/>
-        <w:t>minor suggestions:</w:t>
+      <w:proofErr w:type="gramStart"/>
+      <w:r>
+        <w:t>minor</w:t>
+      </w:r>
+      <w:proofErr w:type="gramEnd"/>
+      <w:r>
+        <w:t xml:space="preserve"> suggestions:</w:t>
       </w:r>
     </w:p>
     <w:p>
@@ -303,7 +365,15 @@
     </w:p>
     <w:p>
       <w:r>
-        <w:t>- We moved the lower indices inside the kets in Eq. 4, so that the description in following text is easier to follow.</w:t>
+        <w:t xml:space="preserve">- We moved the lower indices inside the </w:t>
+      </w:r>
+      <w:proofErr w:type="spellStart"/>
+      <w:r>
+        <w:t>kets</w:t>
+      </w:r>
+      <w:proofErr w:type="spellEnd"/>
+      <w:r>
+        <w:t xml:space="preserve"> in Eq. 4, so that the description in following text is easier to follow.</w:t>
       </w:r>
     </w:p>
     <w:p>
@@ -312,21 +382,71 @@
       </w:r>
       <w:r>
         <w:br/>
-        <w:t>“measurement of n_{s_k} → m in {0,1}” to</w:t>
+        <w:t>“measurement of n</w:t>
+      </w:r>
+      <w:proofErr w:type="gramStart"/>
+      <w:r>
+        <w:t>_{</w:t>
+      </w:r>
+      <w:proofErr w:type="spellStart"/>
+      <w:proofErr w:type="gramEnd"/>
+      <w:r>
+        <w:t>s_k</w:t>
+      </w:r>
+      <w:proofErr w:type="spellEnd"/>
+      <w:r>
+        <w:t>} → m in {0,1}” to</w:t>
       </w:r>
       <w:r>
         <w:br/>
-        <w:t>“measurement of n_{s_k}, yielding m in {0,1}”</w:t>
-      </w:r>
-    </w:p>
-    <w:p>
-      <w:r>
-        <w:t>- We replaced the arrow in “n_{s_k} → 0” and “n_{s_k} → 1” with equal signs.</w:t>
-      </w:r>
-    </w:p>
-    <w:p>
-      <w:r>
-        <w:t>- We moved the “k” index inside the ket in the expression of the GHZ state, to match with the convention used in Eq. (4).</w:t>
+        <w:t>“measurement of n_{</w:t>
+      </w:r>
+      <w:proofErr w:type="spellStart"/>
+      <w:r>
+        <w:t>s_k</w:t>
+      </w:r>
+      <w:proofErr w:type="spellEnd"/>
+      <w:r>
+        <w:t>}, yielding m in {0,1}”</w:t>
+      </w:r>
+    </w:p>
+    <w:p>
+      <w:r>
+        <w:t>- We replaced the arrow in “n</w:t>
+      </w:r>
+      <w:proofErr w:type="gramStart"/>
+      <w:r>
+        <w:t>_{</w:t>
+      </w:r>
+      <w:proofErr w:type="spellStart"/>
+      <w:proofErr w:type="gramEnd"/>
+      <w:r>
+        <w:t>s_k</w:t>
+      </w:r>
+      <w:proofErr w:type="spellEnd"/>
+      <w:r>
+        <w:t>} → 0” and “n_{</w:t>
+      </w:r>
+      <w:proofErr w:type="spellStart"/>
+      <w:r>
+        <w:t>s_k</w:t>
+      </w:r>
+      <w:proofErr w:type="spellEnd"/>
+      <w:r>
+        <w:t>} → 1” with equal signs.</w:t>
+      </w:r>
+    </w:p>
+    <w:p>
+      <w:r>
+        <w:t xml:space="preserve">- We moved the “k” index inside the </w:t>
+      </w:r>
+      <w:proofErr w:type="spellStart"/>
+      <w:r>
+        <w:t>ket</w:t>
+      </w:r>
+      <w:proofErr w:type="spellEnd"/>
+      <w:r>
+        <w:t xml:space="preserve"> in the expression of the GHZ state, to match with the convention used in Eq. (4).</w:t>
       </w:r>
     </w:p>
     <w:p>
@@ -334,7 +454,47 @@
         <w:t>3</w:t>
       </w:r>
       <w:r>
-        <w:t>) We added the sentence “The kets, |n_f&gt;, |n_s&gt; for n in {0,1} stand for collective spin waves being excited by n quanta.” to the end of the paragraph of Eq 1.</w:t>
+        <w:t xml:space="preserve">) We added the sentence “The </w:t>
+      </w:r>
+      <w:proofErr w:type="spellStart"/>
+      <w:r>
+        <w:t>kets</w:t>
+      </w:r>
+      <w:proofErr w:type="spellEnd"/>
+      <w:r>
+        <w:t>, |</w:t>
+      </w:r>
+      <w:proofErr w:type="spellStart"/>
+      <w:r>
+        <w:t>n_f</w:t>
+      </w:r>
+      <w:proofErr w:type="spellEnd"/>
+      <w:r>
+        <w:t>&gt;, |</w:t>
+      </w:r>
+      <w:proofErr w:type="spellStart"/>
+      <w:r>
+        <w:t>n_s</w:t>
+      </w:r>
+      <w:proofErr w:type="spellEnd"/>
+      <w:r>
+        <w:t>&gt; for n in {0</w:t>
+      </w:r>
+      <w:proofErr w:type="gramStart"/>
+      <w:r>
+        <w:t>,1</w:t>
+      </w:r>
+      <w:proofErr w:type="gramEnd"/>
+      <w:r>
+        <w:t xml:space="preserve">} stand for collective spin waves being excited by n quanta.” to the end of the paragraph of </w:t>
+      </w:r>
+      <w:proofErr w:type="spellStart"/>
+      <w:r>
+        <w:t>Eq</w:t>
+      </w:r>
+      <w:proofErr w:type="spellEnd"/>
+      <w:r>
+        <w:t xml:space="preserve"> 1.</w:t>
       </w:r>
       <w:r>
         <w:t xml:space="preserve"> </w:t>
@@ -342,7 +502,23 @@
     </w:p>
     <w:p>
       <w:r>
-        <w:t>Furthermore, to make the distinction between single-atom and collective states, we changed the symbol for the ground state from “|0&gt;” to “|0_f 0_s&gt;”. This way, it is clear that if a letter appears alone inside the ket, say |f&gt;, it refers to a single atom state, while if it appears as subscript to a number, say |0_f&gt;, then the ket stands for a collective state.</w:t>
+        <w:t xml:space="preserve">Furthermore, to make the distinction between single-atom and collective states, we changed the symbol for the ground state from “|0&gt;” to “|0_f 0_s&gt;”. This way, it is clear that if a letter appears alone inside the </w:t>
+      </w:r>
+      <w:proofErr w:type="spellStart"/>
+      <w:r>
+        <w:t>ket</w:t>
+      </w:r>
+      <w:proofErr w:type="spellEnd"/>
+      <w:r>
+        <w:t xml:space="preserve">, say |f&gt;, it refers to a single atom state, while if it appears as subscript to a number, say |0_f&gt;, then the </w:t>
+      </w:r>
+      <w:proofErr w:type="spellStart"/>
+      <w:r>
+        <w:t>ket</w:t>
+      </w:r>
+      <w:proofErr w:type="spellEnd"/>
+      <w:r>
+        <w:t xml:space="preserve"> stands for a collective state.</w:t>
       </w:r>
       <w:r>
         <w:t xml:space="preserve"> We remind the reader of this convention right after Eq. 5. </w:t>
@@ -353,7 +529,15 @@
         <w:t>4</w:t>
       </w:r>
       <w:r>
-        <w:t>) We added the sentence “This particular sequence results in emitting a single photon (from e → g  transition) provided that the level s is empty, i.e. |0_s&gt;|vacuum&gt; → |0_s&gt;|1 photon&gt;.” to illustrate the immediate effect of applying the pulse sequence once.</w:t>
+        <w:t xml:space="preserve">) We added the sentence “This particular sequence results in emitting a single photon (from e → </w:t>
+      </w:r>
+      <w:proofErr w:type="gramStart"/>
+      <w:r>
+        <w:t>g  transition</w:t>
+      </w:r>
+      <w:proofErr w:type="gramEnd"/>
+      <w:r>
+        <w:t>) provided that the level s is empty, i.e. |0_s&gt;|vacuum&gt; → |0_s&gt;|1 photon&gt;.” to illustrate the immediate effect of applying the pulse sequence once.</w:t>
       </w:r>
     </w:p>
     <w:p>
@@ -376,8 +560,13 @@
         <w:t>In such a case, the messenger atom can be used</w:t>
       </w:r>
       <w:r>
-        <w:t>…”.</w:t>
-      </w:r>
+        <w:t>…</w:t>
+      </w:r>
+      <w:proofErr w:type="gramStart"/>
+      <w:r>
+        <w:t>”.</w:t>
+      </w:r>
+      <w:proofErr w:type="gramEnd"/>
     </w:p>
     <w:p>
       <w:r>
@@ -410,7 +599,15 @@
         <w:t>“</w:t>
       </w:r>
       <w:r>
-        <w:t>[\pi]_{f,r1}</w:t>
+        <w:t>[\pi</w:t>
+      </w:r>
+      <w:proofErr w:type="gramStart"/>
+      <w:r>
+        <w:t>]_</w:t>
+      </w:r>
+      <w:proofErr w:type="gramEnd"/>
+      <w:r>
+        <w:t>{f,r1}</w:t>
       </w:r>
       <w:r>
         <w:t>”</w:t>
@@ -444,7 +641,15 @@
         <w:t xml:space="preserve"> We changed the symbol for cavity finesse from “f” to “I”</w:t>
       </w:r>
       <w:r>
-        <w:t>, in and after Eq 22, in the Supplementary.</w:t>
+        <w:t xml:space="preserve">, in and after </w:t>
+      </w:r>
+      <w:proofErr w:type="spellStart"/>
+      <w:r>
+        <w:t>Eq</w:t>
+      </w:r>
+      <w:proofErr w:type="spellEnd"/>
+      <w:r>
+        <w:t xml:space="preserve"> 22, in the Supplementary.</w:t>
       </w:r>
     </w:p>
     <w:p>
@@ -457,6 +662,7 @@
         <w:rPr>
           <w:u w:val="single"/>
         </w:rPr>
+        <w:lastRenderedPageBreak/>
         <w:t>Ref B</w:t>
       </w:r>
     </w:p>
@@ -467,7 +673,6 @@
     </w:p>
     <w:p>
       <w:r>
-        <w:lastRenderedPageBreak/>
         <w:t>2) We added “Overall fidelity turns out to depend on the lattice geometry; it is the highest for 3D optical lattice.” to the end of paragraph 2 on page 4.</w:t>
       </w:r>
     </w:p>
@@ -484,8 +689,6 @@
       <w:r>
         <w:t>We added a section (IX in SI), where we identify the limiting steps of our protocol and compare experimentally demonstrated fidelities for them.</w:t>
       </w:r>
-      <w:bookmarkStart w:id="0" w:name="_GoBack"/>
-      <w:bookmarkEnd w:id="0"/>
     </w:p>
     <w:p/>
     <w:p/>

</xml_diff>